<commit_message>
q3, last part left
</commit_message>
<xml_diff>
--- a/lab2/report.docx
+++ b/lab2/report.docx
@@ -15,8 +15,6 @@
         </w:rPr>
         <w:t>Question 3</w:t>
       </w:r>
-      <w:bookmarkStart w:id="0" w:name="_GoBack"/>
-      <w:bookmarkEnd w:id="0"/>
     </w:p>
     <w:p>
       <w:pPr>
@@ -52,7 +50,7 @@
           <w:lang w:val="en-CA" w:eastAsia="en-CA"/>
         </w:rPr>
         <w:drawing>
-          <wp:inline distT="0" distB="0" distL="0" distR="0">
+          <wp:inline distT="0" distB="0" distL="0" distR="0" wp14:anchorId="4B646F2D" wp14:editId="6709DFA5">
             <wp:extent cx="6702932" cy="3189768"/>
             <wp:effectExtent l="0" t="0" r="0" b="0"/>
             <wp:docPr id="2" name="Picture 2"/>
@@ -125,7 +123,21 @@
         <w:rPr>
           <w:lang w:val="en-CA"/>
         </w:rPr>
-        <w:t xml:space="preserve">Result was confirmed with matlab as well, by looping over the impulse vector and finding the index where the first non-zero value occurs. </w:t>
+        <w:t xml:space="preserve">Result was confirmed with </w:t>
+      </w:r>
+      <w:proofErr w:type="spellStart"/>
+      <w:r>
+        <w:rPr>
+          <w:lang w:val="en-CA"/>
+        </w:rPr>
+        <w:t>matlab</w:t>
+      </w:r>
+      <w:proofErr w:type="spellEnd"/>
+      <w:r>
+        <w:rPr>
+          <w:lang w:val="en-CA"/>
+        </w:rPr>
+        <w:t xml:space="preserve"> as well, by looping over the impulse vector and finding the index where the first non-zero value occurs. </w:t>
       </w:r>
     </w:p>
     <w:p>
@@ -182,6 +194,12 @@
       </w:r>
       <w:r>
         <w:rPr>
+          <w:lang w:val="en-CA"/>
+        </w:rPr>
+        <w:t xml:space="preserve">A background noise can be heard which seems to have degraded the sound quality of the original audio. </w:t>
+      </w:r>
+      <w:r>
+        <w:rPr>
           <w:color w:val="FF0000"/>
           <w:lang w:val="en-CA"/>
         </w:rPr>
@@ -191,6 +209,98 @@
     <w:p>
       <w:pPr>
         <w:rPr>
+          <w:lang w:val="en-CA"/>
+        </w:rPr>
+      </w:pPr>
+      <w:r>
+        <w:rPr>
+          <w:lang w:val="en-CA"/>
+        </w:rPr>
+        <w:t xml:space="preserve">c) </w:t>
+      </w:r>
+      <w:r>
+        <w:rPr>
+          <w:lang w:val="en-CA"/>
+        </w:rPr>
+        <w:t xml:space="preserve">An echo of the original sound can be heard. </w:t>
+      </w:r>
+    </w:p>
+    <w:p>
+      <w:pPr>
+        <w:autoSpaceDE w:val="0"/>
+        <w:autoSpaceDN w:val="0"/>
+        <w:adjustRightInd w:val="0"/>
+        <w:spacing w:after="0" w:line="240" w:lineRule="auto"/>
+        <w:rPr>
+          <w:rFonts w:ascii="Courier New" w:hAnsi="Courier New" w:cs="Courier New"/>
+          <w:sz w:val="24"/>
+          <w:szCs w:val="24"/>
+          <w:lang w:val="en-CA"/>
+        </w:rPr>
+      </w:pPr>
+      <w:r>
+        <w:rPr>
+          <w:lang w:val="en-CA"/>
+        </w:rPr>
+        <w:t xml:space="preserve">d) The sound is played backwards by reversing the original sound vector. This is achieved by using the </w:t>
+      </w:r>
+      <w:proofErr w:type="spellStart"/>
+      <w:r>
+        <w:rPr>
+          <w:rFonts w:ascii="Courier New" w:hAnsi="Courier New" w:cs="Courier New"/>
+          <w:color w:val="000000"/>
+          <w:lang w:val="en-CA"/>
+        </w:rPr>
+        <w:t>flipud</w:t>
+      </w:r>
+      <w:proofErr w:type="spellEnd"/>
+      <w:r>
+        <w:rPr>
+          <w:lang w:val="en-CA"/>
+        </w:rPr>
+        <w:t xml:space="preserve"> </w:t>
+      </w:r>
+      <w:r>
+        <w:rPr>
+          <w:rFonts w:cstheme="minorHAnsi"/>
+          <w:lang w:val="en-CA"/>
+        </w:rPr>
+        <w:t>in</w:t>
+      </w:r>
+      <w:r>
+        <w:rPr>
+          <w:rFonts w:cstheme="minorHAnsi"/>
+          <w:lang w:val="en-CA"/>
+        </w:rPr>
+        <w:t xml:space="preserve"> </w:t>
+      </w:r>
+      <w:proofErr w:type="spellStart"/>
+      <w:r>
+        <w:rPr>
+          <w:rFonts w:cstheme="minorHAnsi"/>
+          <w:lang w:val="en-CA"/>
+        </w:rPr>
+        <w:t>Matlab</w:t>
+      </w:r>
+      <w:proofErr w:type="spellEnd"/>
+      <w:r>
+        <w:rPr>
+          <w:rFonts w:cstheme="minorHAnsi"/>
+          <w:lang w:val="en-CA"/>
+        </w:rPr>
+        <w:t xml:space="preserve">. </w:t>
+      </w:r>
+      <w:r>
+        <w:rPr>
+          <w:rFonts w:cstheme="minorHAnsi"/>
+          <w:lang w:val="en-CA"/>
+        </w:rPr>
+        <w:t xml:space="preserve">Playing the backwards signal resulted in gibberish. </w:t>
+      </w:r>
+    </w:p>
+    <w:p>
+      <w:pPr>
+        <w:rPr>
           <w:color w:val="FF0000"/>
           <w:lang w:val="en-CA"/>
         </w:rPr>
@@ -199,16 +309,792 @@
     <w:p>
       <w:pPr>
         <w:rPr>
-          <w:lang w:val="en-CA"/>
-        </w:rPr>
-      </w:pPr>
-    </w:p>
-    <w:p>
-      <w:pPr>
-        <w:rPr>
-          <w:lang w:val="en-CA"/>
-        </w:rPr>
-      </w:pPr>
+          <w:color w:val="FF0000"/>
+          <w:lang w:val="en-CA"/>
+        </w:rPr>
+      </w:pPr>
+    </w:p>
+    <w:p>
+      <w:pPr>
+        <w:rPr>
+          <w:color w:val="FF0000"/>
+          <w:lang w:val="en-CA"/>
+        </w:rPr>
+      </w:pPr>
+    </w:p>
+    <w:p>
+      <w:pPr>
+        <w:rPr>
+          <w:lang w:val="en-CA"/>
+        </w:rPr>
+      </w:pPr>
+      <w:r>
+        <w:rPr>
+          <w:lang w:val="en-CA"/>
+        </w:rPr>
+        <w:lastRenderedPageBreak/>
+        <w:t>e)</w:t>
+      </w:r>
+      <w:r>
+        <w:rPr>
+          <w:lang w:val="en-CA"/>
+        </w:rPr>
+        <w:t xml:space="preserve"> </w:t>
+      </w:r>
+    </w:p>
+    <w:tbl>
+      <w:tblPr>
+        <w:tblStyle w:val="GridTable4-Accent5"/>
+        <w:tblW w:w="0" w:type="auto"/>
+        <w:tblLook w:val="04A0" w:firstRow="1" w:lastRow="0" w:firstColumn="1" w:lastColumn="0" w:noHBand="0" w:noVBand="1"/>
+      </w:tblPr>
+      <w:tblGrid>
+        <w:gridCol w:w="4675"/>
+        <w:gridCol w:w="4675"/>
+      </w:tblGrid>
+      <w:tr>
+        <w:trPr>
+          <w:cnfStyle w:val="100000000000" w:firstRow="1" w:lastRow="0" w:firstColumn="0" w:lastColumn="0" w:oddVBand="0" w:evenVBand="0" w:oddHBand="0" w:evenHBand="0" w:firstRowFirstColumn="0" w:firstRowLastColumn="0" w:lastRowFirstColumn="0" w:lastRowLastColumn="0"/>
+        </w:trPr>
+        <w:tc>
+          <w:tcPr>
+            <w:cnfStyle w:val="001000000000" w:firstRow="0" w:lastRow="0" w:firstColumn="1" w:lastColumn="0" w:oddVBand="0" w:evenVBand="0" w:oddHBand="0" w:evenHBand="0" w:firstRowFirstColumn="0" w:firstRowLastColumn="0" w:lastRowFirstColumn="0" w:lastRowLastColumn="0"/>
+            <w:tcW w:w="4675" w:type="dxa"/>
+          </w:tcPr>
+          <w:p>
+            <w:pPr>
+              <w:jc w:val="center"/>
+              <w:rPr>
+                <w:lang w:val="en-CA"/>
+              </w:rPr>
+            </w:pPr>
+            <w:r>
+              <w:rPr>
+                <w:lang w:val="en-CA"/>
+              </w:rPr>
+              <w:t>Frequency</w:t>
+            </w:r>
+          </w:p>
+        </w:tc>
+        <w:tc>
+          <w:tcPr>
+            <w:tcW w:w="4675" w:type="dxa"/>
+          </w:tcPr>
+          <w:p>
+            <w:pPr>
+              <w:jc w:val="center"/>
+              <w:cnfStyle w:val="100000000000" w:firstRow="1" w:lastRow="0" w:firstColumn="0" w:lastColumn="0" w:oddVBand="0" w:evenVBand="0" w:oddHBand="0" w:evenHBand="0" w:firstRowFirstColumn="0" w:firstRowLastColumn="0" w:lastRowFirstColumn="0" w:lastRowLastColumn="0"/>
+              <w:rPr>
+                <w:lang w:val="en-CA"/>
+              </w:rPr>
+            </w:pPr>
+            <w:r>
+              <w:rPr>
+                <w:lang w:val="en-CA"/>
+              </w:rPr>
+              <w:t>Comments</w:t>
+            </w:r>
+          </w:p>
+        </w:tc>
+      </w:tr>
+      <w:tr>
+        <w:trPr>
+          <w:cnfStyle w:val="000000100000" w:firstRow="0" w:lastRow="0" w:firstColumn="0" w:lastColumn="0" w:oddVBand="0" w:evenVBand="0" w:oddHBand="1" w:evenHBand="0" w:firstRowFirstColumn="0" w:firstRowLastColumn="0" w:lastRowFirstColumn="0" w:lastRowLastColumn="0"/>
+        </w:trPr>
+        <w:tc>
+          <w:tcPr>
+            <w:cnfStyle w:val="001000000000" w:firstRow="0" w:lastRow="0" w:firstColumn="1" w:lastColumn="0" w:oddVBand="0" w:evenVBand="0" w:oddHBand="0" w:evenHBand="0" w:firstRowFirstColumn="0" w:firstRowLastColumn="0" w:lastRowFirstColumn="0" w:lastRowLastColumn="0"/>
+            <w:tcW w:w="4675" w:type="dxa"/>
+          </w:tcPr>
+          <w:p>
+            <w:pPr>
+              <w:jc w:val="center"/>
+              <w:rPr>
+                <w:b w:val="0"/>
+                <w:lang w:val="en-CA"/>
+              </w:rPr>
+            </w:pPr>
+            <w:r>
+              <w:rPr>
+                <w:b w:val="0"/>
+                <w:lang w:val="en-CA"/>
+              </w:rPr>
+              <w:t>13000</w:t>
+            </w:r>
+          </w:p>
+        </w:tc>
+        <w:tc>
+          <w:tcPr>
+            <w:tcW w:w="4675" w:type="dxa"/>
+          </w:tcPr>
+          <w:p>
+            <w:pPr>
+              <w:jc w:val="center"/>
+              <w:cnfStyle w:val="000000100000" w:firstRow="0" w:lastRow="0" w:firstColumn="0" w:lastColumn="0" w:oddVBand="0" w:evenVBand="0" w:oddHBand="1" w:evenHBand="0" w:firstRowFirstColumn="0" w:firstRowLastColumn="0" w:lastRowFirstColumn="0" w:lastRowLastColumn="0"/>
+              <w:rPr>
+                <w:lang w:val="en-CA"/>
+              </w:rPr>
+            </w:pPr>
+            <w:r>
+              <w:rPr>
+                <w:lang w:val="en-CA"/>
+              </w:rPr>
+              <w:t>The sound seems slower and the voice is now thick, low-pitched voice</w:t>
+            </w:r>
+          </w:p>
+        </w:tc>
+      </w:tr>
+      <w:tr>
+        <w:tc>
+          <w:tcPr>
+            <w:cnfStyle w:val="001000000000" w:firstRow="0" w:lastRow="0" w:firstColumn="1" w:lastColumn="0" w:oddVBand="0" w:evenVBand="0" w:oddHBand="0" w:evenHBand="0" w:firstRowFirstColumn="0" w:firstRowLastColumn="0" w:lastRowFirstColumn="0" w:lastRowLastColumn="0"/>
+            <w:tcW w:w="4675" w:type="dxa"/>
+          </w:tcPr>
+          <w:p>
+            <w:pPr>
+              <w:jc w:val="center"/>
+              <w:rPr>
+                <w:b w:val="0"/>
+                <w:lang w:val="en-CA"/>
+              </w:rPr>
+            </w:pPr>
+            <w:r>
+              <w:rPr>
+                <w:b w:val="0"/>
+                <w:lang w:val="en-CA"/>
+              </w:rPr>
+              <w:t>14500</w:t>
+            </w:r>
+          </w:p>
+        </w:tc>
+        <w:tc>
+          <w:tcPr>
+            <w:tcW w:w="4675" w:type="dxa"/>
+          </w:tcPr>
+          <w:p>
+            <w:pPr>
+              <w:jc w:val="center"/>
+              <w:cnfStyle w:val="000000000000" w:firstRow="0" w:lastRow="0" w:firstColumn="0" w:lastColumn="0" w:oddVBand="0" w:evenVBand="0" w:oddHBand="0" w:evenHBand="0" w:firstRowFirstColumn="0" w:firstRowLastColumn="0" w:lastRowFirstColumn="0" w:lastRowLastColumn="0"/>
+              <w:rPr>
+                <w:lang w:val="en-CA"/>
+              </w:rPr>
+            </w:pPr>
+            <w:r>
+              <w:rPr>
+                <w:lang w:val="en-CA"/>
+              </w:rPr>
+              <w:t xml:space="preserve">The sound is quite similar to the original but still </w:t>
+            </w:r>
+            <w:r>
+              <w:rPr>
+                <w:lang w:val="en-CA"/>
+              </w:rPr>
+              <w:t xml:space="preserve">slow, </w:t>
+            </w:r>
+            <w:r>
+              <w:rPr>
+                <w:lang w:val="en-CA"/>
+              </w:rPr>
+              <w:t xml:space="preserve">quite thick, low-pitched voice </w:t>
+            </w:r>
+          </w:p>
+        </w:tc>
+      </w:tr>
+      <w:tr>
+        <w:trPr>
+          <w:cnfStyle w:val="000000100000" w:firstRow="0" w:lastRow="0" w:firstColumn="0" w:lastColumn="0" w:oddVBand="0" w:evenVBand="0" w:oddHBand="1" w:evenHBand="0" w:firstRowFirstColumn="0" w:firstRowLastColumn="0" w:lastRowFirstColumn="0" w:lastRowLastColumn="0"/>
+        </w:trPr>
+        <w:tc>
+          <w:tcPr>
+            <w:cnfStyle w:val="001000000000" w:firstRow="0" w:lastRow="0" w:firstColumn="1" w:lastColumn="0" w:oddVBand="0" w:evenVBand="0" w:oddHBand="0" w:evenHBand="0" w:firstRowFirstColumn="0" w:firstRowLastColumn="0" w:lastRowFirstColumn="0" w:lastRowLastColumn="0"/>
+            <w:tcW w:w="4675" w:type="dxa"/>
+          </w:tcPr>
+          <w:p>
+            <w:pPr>
+              <w:jc w:val="center"/>
+              <w:rPr>
+                <w:b w:val="0"/>
+                <w:lang w:val="en-CA"/>
+              </w:rPr>
+            </w:pPr>
+            <w:r>
+              <w:rPr>
+                <w:b w:val="0"/>
+                <w:lang w:val="en-CA"/>
+              </w:rPr>
+              <w:t>17000</w:t>
+            </w:r>
+          </w:p>
+        </w:tc>
+        <w:tc>
+          <w:tcPr>
+            <w:tcW w:w="4675" w:type="dxa"/>
+          </w:tcPr>
+          <w:p>
+            <w:pPr>
+              <w:jc w:val="center"/>
+              <w:cnfStyle w:val="000000100000" w:firstRow="0" w:lastRow="0" w:firstColumn="0" w:lastColumn="0" w:oddVBand="0" w:evenVBand="0" w:oddHBand="1" w:evenHBand="0" w:firstRowFirstColumn="0" w:firstRowLastColumn="0" w:lastRowFirstColumn="0" w:lastRowLastColumn="0"/>
+              <w:rPr>
+                <w:lang w:val="en-CA"/>
+              </w:rPr>
+            </w:pPr>
+            <w:r>
+              <w:rPr>
+                <w:lang w:val="en-CA"/>
+              </w:rPr>
+              <w:t>The sound is quite similar but is a faster, higher pitched version of the original</w:t>
+            </w:r>
+          </w:p>
+        </w:tc>
+      </w:tr>
+      <w:tr>
+        <w:tc>
+          <w:tcPr>
+            <w:cnfStyle w:val="001000000000" w:firstRow="0" w:lastRow="0" w:firstColumn="1" w:lastColumn="0" w:oddVBand="0" w:evenVBand="0" w:oddHBand="0" w:evenHBand="0" w:firstRowFirstColumn="0" w:firstRowLastColumn="0" w:lastRowFirstColumn="0" w:lastRowLastColumn="0"/>
+            <w:tcW w:w="4675" w:type="dxa"/>
+          </w:tcPr>
+          <w:p>
+            <w:pPr>
+              <w:jc w:val="center"/>
+              <w:rPr>
+                <w:b w:val="0"/>
+                <w:lang w:val="en-CA"/>
+              </w:rPr>
+            </w:pPr>
+            <w:r>
+              <w:rPr>
+                <w:b w:val="0"/>
+                <w:lang w:val="en-CA"/>
+              </w:rPr>
+              <w:t>18500</w:t>
+            </w:r>
+          </w:p>
+        </w:tc>
+        <w:tc>
+          <w:tcPr>
+            <w:tcW w:w="4675" w:type="dxa"/>
+          </w:tcPr>
+          <w:p>
+            <w:pPr>
+              <w:jc w:val="center"/>
+              <w:cnfStyle w:val="000000000000" w:firstRow="0" w:lastRow="0" w:firstColumn="0" w:lastColumn="0" w:oddVBand="0" w:evenVBand="0" w:oddHBand="0" w:evenHBand="0" w:firstRowFirstColumn="0" w:firstRowLastColumn="0" w:lastRowFirstColumn="0" w:lastRowLastColumn="0"/>
+              <w:rPr>
+                <w:lang w:val="en-CA"/>
+              </w:rPr>
+            </w:pPr>
+            <w:r>
+              <w:rPr>
+                <w:lang w:val="en-CA"/>
+              </w:rPr>
+              <w:t>The sound is much faster and higher pitched version of the original</w:t>
+            </w:r>
+            <w:r>
+              <w:rPr>
+                <w:lang w:val="en-CA"/>
+              </w:rPr>
+              <w:t>, and seems much higher than the previous frequency</w:t>
+            </w:r>
+          </w:p>
+        </w:tc>
+      </w:tr>
+      <w:tr>
+        <w:trPr>
+          <w:cnfStyle w:val="000000100000" w:firstRow="0" w:lastRow="0" w:firstColumn="0" w:lastColumn="0" w:oddVBand="0" w:evenVBand="0" w:oddHBand="1" w:evenHBand="0" w:firstRowFirstColumn="0" w:firstRowLastColumn="0" w:lastRowFirstColumn="0" w:lastRowLastColumn="0"/>
+        </w:trPr>
+        <w:tc>
+          <w:tcPr>
+            <w:cnfStyle w:val="001000000000" w:firstRow="0" w:lastRow="0" w:firstColumn="1" w:lastColumn="0" w:oddVBand="0" w:evenVBand="0" w:oddHBand="0" w:evenHBand="0" w:firstRowFirstColumn="0" w:firstRowLastColumn="0" w:lastRowFirstColumn="0" w:lastRowLastColumn="0"/>
+            <w:tcW w:w="4675" w:type="dxa"/>
+          </w:tcPr>
+          <w:p>
+            <w:pPr>
+              <w:jc w:val="center"/>
+              <w:rPr>
+                <w:b w:val="0"/>
+                <w:lang w:val="en-CA"/>
+              </w:rPr>
+            </w:pPr>
+            <w:r>
+              <w:rPr>
+                <w:b w:val="0"/>
+                <w:lang w:val="en-CA"/>
+              </w:rPr>
+              <w:t>20000</w:t>
+            </w:r>
+          </w:p>
+        </w:tc>
+        <w:tc>
+          <w:tcPr>
+            <w:tcW w:w="4675" w:type="dxa"/>
+          </w:tcPr>
+          <w:p>
+            <w:pPr>
+              <w:jc w:val="center"/>
+              <w:cnfStyle w:val="000000100000" w:firstRow="0" w:lastRow="0" w:firstColumn="0" w:lastColumn="0" w:oddVBand="0" w:evenVBand="0" w:oddHBand="1" w:evenHBand="0" w:firstRowFirstColumn="0" w:firstRowLastColumn="0" w:lastRowFirstColumn="0" w:lastRowLastColumn="0"/>
+              <w:rPr>
+                <w:lang w:val="en-CA"/>
+              </w:rPr>
+            </w:pPr>
+            <w:r>
+              <w:rPr>
+                <w:lang w:val="en-CA"/>
+              </w:rPr>
+              <w:t>At this frequency, the sound is way high pitched and much faster than the original</w:t>
+            </w:r>
+          </w:p>
+        </w:tc>
+      </w:tr>
+    </w:tbl>
+    <w:p>
+      <w:pPr>
+        <w:rPr>
+          <w:lang w:val="en-CA"/>
+        </w:rPr>
+      </w:pPr>
+    </w:p>
+    <w:p>
+      <w:pPr>
+        <w:rPr>
+          <w:lang w:val="en-CA"/>
+        </w:rPr>
+      </w:pPr>
+    </w:p>
+    <w:p>
+      <w:pPr>
+        <w:rPr>
+          <w:lang w:val="en-CA"/>
+        </w:rPr>
+      </w:pPr>
+      <w:r>
+        <w:rPr>
+          <w:lang w:val="en-CA"/>
+        </w:rPr>
+        <w:t xml:space="preserve">f) </w:t>
+      </w:r>
+      <w:r>
+        <w:rPr>
+          <w:lang w:val="en-CA"/>
+        </w:rPr>
+        <w:t xml:space="preserve">The plot below shows the Fast Fourier Transform (FFT) plot, comparing the original signal, with the sub-sampling signals </w:t>
+      </w:r>
+    </w:p>
+    <w:p>
+      <w:pPr>
+        <w:jc w:val="center"/>
+        <w:rPr>
+          <w:lang w:val="en-CA"/>
+        </w:rPr>
+      </w:pPr>
+      <w:r>
+        <w:rPr>
+          <w:lang w:val="en-CA"/>
+        </w:rPr>
+        <w:drawing>
+          <wp:inline distT="0" distB="0" distL="0" distR="0" wp14:anchorId="00D5B608" wp14:editId="21B4F267">
+            <wp:extent cx="5867400" cy="4400550"/>
+            <wp:effectExtent l="0" t="0" r="0" b="0"/>
+            <wp:docPr id="1" name="Picture 1"/>
+            <wp:cNvGraphicFramePr>
+              <a:graphicFrameLocks xmlns:a="http://schemas.openxmlformats.org/drawingml/2006/main" noChangeAspect="1"/>
+            </wp:cNvGraphicFramePr>
+            <a:graphic xmlns:a="http://schemas.openxmlformats.org/drawingml/2006/main">
+              <a:graphicData uri="http://schemas.openxmlformats.org/drawingml/2006/picture">
+                <pic:pic xmlns:pic="http://schemas.openxmlformats.org/drawingml/2006/picture">
+                  <pic:nvPicPr>
+                    <pic:cNvPr id="1" name=""/>
+                    <pic:cNvPicPr/>
+                  </pic:nvPicPr>
+                  <pic:blipFill>
+                    <a:blip r:embed="rId5"/>
+                    <a:stretch>
+                      <a:fillRect/>
+                    </a:stretch>
+                  </pic:blipFill>
+                  <pic:spPr>
+                    <a:xfrm>
+                      <a:off x="0" y="0"/>
+                      <a:ext cx="5871695" cy="4403771"/>
+                    </a:xfrm>
+                    <a:prstGeom prst="rect">
+                      <a:avLst/>
+                    </a:prstGeom>
+                  </pic:spPr>
+                </pic:pic>
+              </a:graphicData>
+            </a:graphic>
+          </wp:inline>
+        </w:drawing>
+      </w:r>
+    </w:p>
+    <w:p>
+      <w:pPr>
+        <w:jc w:val="center"/>
+        <w:rPr>
+          <w:lang w:val="en-CA"/>
+        </w:rPr>
+      </w:pPr>
+    </w:p>
+    <w:tbl>
+      <w:tblPr>
+        <w:tblStyle w:val="GridTable4-Accent5"/>
+        <w:tblW w:w="0" w:type="auto"/>
+        <w:tblLook w:val="04A0" w:firstRow="1" w:lastRow="0" w:firstColumn="1" w:lastColumn="0" w:noHBand="0" w:noVBand="1"/>
+      </w:tblPr>
+      <w:tblGrid>
+        <w:gridCol w:w="4675"/>
+        <w:gridCol w:w="4675"/>
+      </w:tblGrid>
+      <w:tr>
+        <w:trPr>
+          <w:cnfStyle w:val="100000000000" w:firstRow="1" w:lastRow="0" w:firstColumn="0" w:lastColumn="0" w:oddVBand="0" w:evenVBand="0" w:oddHBand="0" w:evenHBand="0" w:firstRowFirstColumn="0" w:firstRowLastColumn="0" w:lastRowFirstColumn="0" w:lastRowLastColumn="0"/>
+        </w:trPr>
+        <w:tc>
+          <w:tcPr>
+            <w:cnfStyle w:val="001000000000" w:firstRow="0" w:lastRow="0" w:firstColumn="1" w:lastColumn="0" w:oddVBand="0" w:evenVBand="0" w:oddHBand="0" w:evenHBand="0" w:firstRowFirstColumn="0" w:firstRowLastColumn="0" w:lastRowFirstColumn="0" w:lastRowLastColumn="0"/>
+            <w:tcW w:w="4675" w:type="dxa"/>
+          </w:tcPr>
+          <w:p>
+            <w:pPr>
+              <w:jc w:val="center"/>
+              <w:rPr>
+                <w:lang w:val="en-CA"/>
+              </w:rPr>
+            </w:pPr>
+            <w:r>
+              <w:rPr>
+                <w:lang w:val="en-CA"/>
+              </w:rPr>
+              <w:lastRenderedPageBreak/>
+              <w:t>Sub-Sample ratio</w:t>
+            </w:r>
+          </w:p>
+        </w:tc>
+        <w:tc>
+          <w:tcPr>
+            <w:tcW w:w="4675" w:type="dxa"/>
+          </w:tcPr>
+          <w:p>
+            <w:pPr>
+              <w:jc w:val="center"/>
+              <w:cnfStyle w:val="100000000000" w:firstRow="1" w:lastRow="0" w:firstColumn="0" w:lastColumn="0" w:oddVBand="0" w:evenVBand="0" w:oddHBand="0" w:evenHBand="0" w:firstRowFirstColumn="0" w:firstRowLastColumn="0" w:lastRowFirstColumn="0" w:lastRowLastColumn="0"/>
+              <w:rPr>
+                <w:lang w:val="en-CA"/>
+              </w:rPr>
+            </w:pPr>
+            <w:r>
+              <w:rPr>
+                <w:lang w:val="en-CA"/>
+              </w:rPr>
+              <w:t>Ratio</w:t>
+            </w:r>
+          </w:p>
+        </w:tc>
+      </w:tr>
+      <w:tr>
+        <w:trPr>
+          <w:cnfStyle w:val="000000100000" w:firstRow="0" w:lastRow="0" w:firstColumn="0" w:lastColumn="0" w:oddVBand="0" w:evenVBand="0" w:oddHBand="1" w:evenHBand="0" w:firstRowFirstColumn="0" w:firstRowLastColumn="0" w:lastRowFirstColumn="0" w:lastRowLastColumn="0"/>
+        </w:trPr>
+        <w:tc>
+          <w:tcPr>
+            <w:cnfStyle w:val="001000000000" w:firstRow="0" w:lastRow="0" w:firstColumn="1" w:lastColumn="0" w:oddVBand="0" w:evenVBand="0" w:oddHBand="0" w:evenHBand="0" w:firstRowFirstColumn="0" w:firstRowLastColumn="0" w:lastRowFirstColumn="0" w:lastRowLastColumn="0"/>
+            <w:tcW w:w="4675" w:type="dxa"/>
+          </w:tcPr>
+          <w:p>
+            <w:pPr>
+              <w:jc w:val="center"/>
+              <w:rPr>
+                <w:b w:val="0"/>
+                <w:lang w:val="en-CA"/>
+              </w:rPr>
+            </w:pPr>
+            <w:r>
+              <w:rPr>
+                <w:b w:val="0"/>
+                <w:lang w:val="en-CA"/>
+              </w:rPr>
+              <w:t>2:1</w:t>
+            </w:r>
+          </w:p>
+        </w:tc>
+        <w:tc>
+          <w:tcPr>
+            <w:tcW w:w="4675" w:type="dxa"/>
+          </w:tcPr>
+          <w:p>
+            <w:pPr>
+              <w:jc w:val="center"/>
+              <w:cnfStyle w:val="000000100000" w:firstRow="0" w:lastRow="0" w:firstColumn="0" w:lastColumn="0" w:oddVBand="0" w:evenVBand="0" w:oddHBand="1" w:evenHBand="0" w:firstRowFirstColumn="0" w:firstRowLastColumn="0" w:lastRowFirstColumn="0" w:lastRowLastColumn="0"/>
+              <w:rPr>
+                <w:lang w:val="en-CA"/>
+              </w:rPr>
+            </w:pPr>
+            <w:r>
+              <w:rPr>
+                <w:lang w:val="en-CA"/>
+              </w:rPr>
+              <w:t>The sound is very similar to the original with some minor losses in the audio</w:t>
+            </w:r>
+          </w:p>
+        </w:tc>
+      </w:tr>
+      <w:tr>
+        <w:tc>
+          <w:tcPr>
+            <w:cnfStyle w:val="001000000000" w:firstRow="0" w:lastRow="0" w:firstColumn="1" w:lastColumn="0" w:oddVBand="0" w:evenVBand="0" w:oddHBand="0" w:evenHBand="0" w:firstRowFirstColumn="0" w:firstRowLastColumn="0" w:lastRowFirstColumn="0" w:lastRowLastColumn="0"/>
+            <w:tcW w:w="4675" w:type="dxa"/>
+          </w:tcPr>
+          <w:p>
+            <w:pPr>
+              <w:jc w:val="center"/>
+              <w:rPr>
+                <w:b w:val="0"/>
+                <w:lang w:val="en-CA"/>
+              </w:rPr>
+            </w:pPr>
+            <w:r>
+              <w:rPr>
+                <w:b w:val="0"/>
+                <w:lang w:val="en-CA"/>
+              </w:rPr>
+              <w:t>3:1</w:t>
+            </w:r>
+          </w:p>
+        </w:tc>
+        <w:tc>
+          <w:tcPr>
+            <w:tcW w:w="4675" w:type="dxa"/>
+          </w:tcPr>
+          <w:p>
+            <w:pPr>
+              <w:jc w:val="center"/>
+              <w:cnfStyle w:val="000000000000" w:firstRow="0" w:lastRow="0" w:firstColumn="0" w:lastColumn="0" w:oddVBand="0" w:evenVBand="0" w:oddHBand="0" w:evenHBand="0" w:firstRowFirstColumn="0" w:firstRowLastColumn="0" w:lastRowFirstColumn="0" w:lastRowLastColumn="0"/>
+              <w:rPr>
+                <w:lang w:val="en-CA"/>
+              </w:rPr>
+            </w:pPr>
+            <w:r>
+              <w:rPr>
+                <w:lang w:val="en-CA"/>
+              </w:rPr>
+              <w:t xml:space="preserve">This sound is also similar to the original, but the signal seems more </w:t>
+            </w:r>
+            <w:proofErr w:type="spellStart"/>
+            <w:r>
+              <w:rPr>
+                <w:lang w:val="en-CA"/>
+              </w:rPr>
+              <w:t>lossy</w:t>
+            </w:r>
+            <w:proofErr w:type="spellEnd"/>
+            <w:r>
+              <w:rPr>
+                <w:lang w:val="en-CA"/>
+              </w:rPr>
+              <w:t xml:space="preserve"> now</w:t>
+            </w:r>
+          </w:p>
+        </w:tc>
+      </w:tr>
+      <w:tr>
+        <w:trPr>
+          <w:cnfStyle w:val="000000100000" w:firstRow="0" w:lastRow="0" w:firstColumn="0" w:lastColumn="0" w:oddVBand="0" w:evenVBand="0" w:oddHBand="1" w:evenHBand="0" w:firstRowFirstColumn="0" w:firstRowLastColumn="0" w:lastRowFirstColumn="0" w:lastRowLastColumn="0"/>
+        </w:trPr>
+        <w:tc>
+          <w:tcPr>
+            <w:cnfStyle w:val="001000000000" w:firstRow="0" w:lastRow="0" w:firstColumn="1" w:lastColumn="0" w:oddVBand="0" w:evenVBand="0" w:oddHBand="0" w:evenHBand="0" w:firstRowFirstColumn="0" w:firstRowLastColumn="0" w:lastRowFirstColumn="0" w:lastRowLastColumn="0"/>
+            <w:tcW w:w="4675" w:type="dxa"/>
+          </w:tcPr>
+          <w:p>
+            <w:pPr>
+              <w:jc w:val="center"/>
+              <w:rPr>
+                <w:b w:val="0"/>
+                <w:lang w:val="en-CA"/>
+              </w:rPr>
+            </w:pPr>
+            <w:r>
+              <w:rPr>
+                <w:b w:val="0"/>
+                <w:lang w:val="en-CA"/>
+              </w:rPr>
+              <w:t>4:1</w:t>
+            </w:r>
+          </w:p>
+        </w:tc>
+        <w:tc>
+          <w:tcPr>
+            <w:tcW w:w="4675" w:type="dxa"/>
+          </w:tcPr>
+          <w:p>
+            <w:pPr>
+              <w:jc w:val="center"/>
+              <w:cnfStyle w:val="000000100000" w:firstRow="0" w:lastRow="0" w:firstColumn="0" w:lastColumn="0" w:oddVBand="0" w:evenVBand="0" w:oddHBand="1" w:evenHBand="0" w:firstRowFirstColumn="0" w:firstRowLastColumn="0" w:lastRowFirstColumn="0" w:lastRowLastColumn="0"/>
+              <w:rPr>
+                <w:lang w:val="en-CA"/>
+              </w:rPr>
+            </w:pPr>
+            <w:r>
+              <w:rPr>
+                <w:lang w:val="en-CA"/>
+              </w:rPr>
+              <w:t xml:space="preserve">This sound is more </w:t>
+            </w:r>
+            <w:proofErr w:type="spellStart"/>
+            <w:r>
+              <w:rPr>
+                <w:lang w:val="en-CA"/>
+              </w:rPr>
+              <w:t>lossy</w:t>
+            </w:r>
+            <w:proofErr w:type="spellEnd"/>
+            <w:r>
+              <w:rPr>
+                <w:lang w:val="en-CA"/>
+              </w:rPr>
+              <w:t xml:space="preserve"> than before, with the sound almost resembling a muffled audio</w:t>
+            </w:r>
+          </w:p>
+        </w:tc>
+      </w:tr>
+      <w:tr>
+        <w:tc>
+          <w:tcPr>
+            <w:cnfStyle w:val="001000000000" w:firstRow="0" w:lastRow="0" w:firstColumn="1" w:lastColumn="0" w:oddVBand="0" w:evenVBand="0" w:oddHBand="0" w:evenHBand="0" w:firstRowFirstColumn="0" w:firstRowLastColumn="0" w:lastRowFirstColumn="0" w:lastRowLastColumn="0"/>
+            <w:tcW w:w="4675" w:type="dxa"/>
+          </w:tcPr>
+          <w:p>
+            <w:pPr>
+              <w:jc w:val="center"/>
+              <w:rPr>
+                <w:b w:val="0"/>
+                <w:lang w:val="en-CA"/>
+              </w:rPr>
+            </w:pPr>
+            <w:r>
+              <w:rPr>
+                <w:b w:val="0"/>
+                <w:lang w:val="en-CA"/>
+              </w:rPr>
+              <w:t>5:1</w:t>
+            </w:r>
+          </w:p>
+        </w:tc>
+        <w:tc>
+          <w:tcPr>
+            <w:tcW w:w="4675" w:type="dxa"/>
+          </w:tcPr>
+          <w:p>
+            <w:pPr>
+              <w:jc w:val="center"/>
+              <w:cnfStyle w:val="000000000000" w:firstRow="0" w:lastRow="0" w:firstColumn="0" w:lastColumn="0" w:oddVBand="0" w:evenVBand="0" w:oddHBand="0" w:evenHBand="0" w:firstRowFirstColumn="0" w:firstRowLastColumn="0" w:lastRowFirstColumn="0" w:lastRowLastColumn="0"/>
+              <w:rPr>
+                <w:lang w:val="en-CA"/>
+              </w:rPr>
+            </w:pPr>
+            <w:r>
+              <w:rPr>
+                <w:lang w:val="en-CA"/>
+              </w:rPr>
+              <w:t>This sound is more muffled than before with the audio almost not bearable in low volume</w:t>
+            </w:r>
+          </w:p>
+        </w:tc>
+      </w:tr>
+      <w:tr>
+        <w:trPr>
+          <w:cnfStyle w:val="000000100000" w:firstRow="0" w:lastRow="0" w:firstColumn="0" w:lastColumn="0" w:oddVBand="0" w:evenVBand="0" w:oddHBand="1" w:evenHBand="0" w:firstRowFirstColumn="0" w:firstRowLastColumn="0" w:lastRowFirstColumn="0" w:lastRowLastColumn="0"/>
+        </w:trPr>
+        <w:tc>
+          <w:tcPr>
+            <w:cnfStyle w:val="001000000000" w:firstRow="0" w:lastRow="0" w:firstColumn="1" w:lastColumn="0" w:oddVBand="0" w:evenVBand="0" w:oddHBand="0" w:evenHBand="0" w:firstRowFirstColumn="0" w:firstRowLastColumn="0" w:lastRowFirstColumn="0" w:lastRowLastColumn="0"/>
+            <w:tcW w:w="4675" w:type="dxa"/>
+          </w:tcPr>
+          <w:p>
+            <w:pPr>
+              <w:jc w:val="center"/>
+              <w:rPr>
+                <w:b w:val="0"/>
+                <w:lang w:val="en-CA"/>
+              </w:rPr>
+            </w:pPr>
+            <w:r>
+              <w:rPr>
+                <w:b w:val="0"/>
+                <w:lang w:val="en-CA"/>
+              </w:rPr>
+              <w:t>10:1</w:t>
+            </w:r>
+          </w:p>
+        </w:tc>
+        <w:tc>
+          <w:tcPr>
+            <w:tcW w:w="4675" w:type="dxa"/>
+          </w:tcPr>
+          <w:p>
+            <w:pPr>
+              <w:jc w:val="center"/>
+              <w:cnfStyle w:val="000000100000" w:firstRow="0" w:lastRow="0" w:firstColumn="0" w:lastColumn="0" w:oddVBand="0" w:evenVBand="0" w:oddHBand="1" w:evenHBand="0" w:firstRowFirstColumn="0" w:firstRowLastColumn="0" w:lastRowFirstColumn="0" w:lastRowLastColumn="0"/>
+              <w:rPr>
+                <w:lang w:val="en-CA"/>
+              </w:rPr>
+            </w:pPr>
+            <w:r>
+              <w:rPr>
+                <w:lang w:val="en-CA"/>
+              </w:rPr>
+              <w:t>This sound has t</w:t>
+            </w:r>
+            <w:r>
+              <w:rPr>
+                <w:lang w:val="en-CA"/>
+              </w:rPr>
+              <w:t xml:space="preserve">he most losses, having the greatest </w:t>
+            </w:r>
+            <w:r>
+              <w:rPr>
+                <w:lang w:val="en-CA"/>
+              </w:rPr>
+              <w:t>muffled audio</w:t>
+            </w:r>
+          </w:p>
+        </w:tc>
+      </w:tr>
+    </w:tbl>
+    <w:p>
+      <w:pPr>
+        <w:rPr>
+          <w:lang w:val="en-CA"/>
+        </w:rPr>
+      </w:pPr>
+    </w:p>
+    <w:p>
+      <w:pPr>
+        <w:rPr>
+          <w:lang w:val="en-CA"/>
+        </w:rPr>
+      </w:pPr>
+      <w:commentRangeStart w:id="0"/>
+      <w:r>
+        <w:rPr>
+          <w:lang w:val="en-CA"/>
+        </w:rPr>
+        <w:t>g</w:t>
+      </w:r>
+      <w:commentRangeEnd w:id="0"/>
+      <w:r>
+        <w:rPr>
+          <w:rStyle w:val="CommentReference"/>
+        </w:rPr>
+        <w:commentReference w:id="0"/>
+      </w:r>
+      <w:r>
+        <w:rPr>
+          <w:lang w:val="en-CA"/>
+        </w:rPr>
+        <w:t xml:space="preserve">) </w:t>
+      </w:r>
+      <w:bookmarkStart w:id="1" w:name="_GoBack"/>
+      <w:bookmarkEnd w:id="1"/>
     </w:p>
     <w:sectPr>
       <w:pgSz w:w="12240" w:h="15840"/>
@@ -218,6 +1104,46 @@
     </w:sectPr>
   </w:body>
 </w:document>
+</file>
+
+<file path=word/comments.xml><?xml version="1.0" encoding="utf-8"?>
+<w:comments xmlns:wpc="http://schemas.microsoft.com/office/word/2010/wordprocessingCanvas" xmlns:cx="http://schemas.microsoft.com/office/drawing/2014/chartex" xmlns:cx1="http://schemas.microsoft.com/office/drawing/2015/9/8/chartex" xmlns:cx2="http://schemas.microsoft.com/office/drawing/2015/10/21/chartex" xmlns:mc="http://schemas.openxmlformats.org/markup-compatibility/2006" xmlns:o="urn:schemas-microsoft-com:office:office" xmlns:r="http://schemas.openxmlformats.org/officeDocument/2006/relationships" xmlns:m="http://schemas.openxmlformats.org/officeDocument/2006/math" xmlns:v="urn:schemas-microsoft-com:vml" xmlns:wp14="http://schemas.microsoft.com/office/word/2010/wordprocessingDrawing" xmlns:wp="http://schemas.openxmlformats.org/drawingml/2006/wordprocessingDrawing" xmlns:w10="urn:schemas-microsoft-com:office:word" xmlns:w="http://schemas.openxmlformats.org/wordprocessingml/2006/main" xmlns:w14="http://schemas.microsoft.com/office/word/2010/wordml" xmlns:w15="http://schemas.microsoft.com/office/word/2012/wordml" xmlns:w16se="http://schemas.microsoft.com/office/word/2015/wordml/symex" xmlns:wpg="http://schemas.microsoft.com/office/word/2010/wordprocessingGroup" xmlns:wpi="http://schemas.microsoft.com/office/word/2010/wordprocessingInk" xmlns:wne="http://schemas.microsoft.com/office/word/2006/wordml" xmlns:wps="http://schemas.microsoft.com/office/word/2010/wordprocessingShape" mc:Ignorable="w14 w15 w16se wp14">
+  <w:comment w:id="0" w:author="Muhammad Taha" w:date="2016-10-18T20:43:00Z" w:initials="MT">
+    <w:p>
+      <w:pPr>
+        <w:pStyle w:val="CommentText"/>
+      </w:pPr>
+      <w:r>
+        <w:rPr>
+          <w:rStyle w:val="CommentReference"/>
+        </w:rPr>
+        <w:annotationRef/>
+      </w:r>
+      <w:proofErr w:type="spellStart"/>
+      <w:r>
+        <w:t>Shorouq</w:t>
+      </w:r>
+      <w:proofErr w:type="spellEnd"/>
+      <w:r>
+        <w:t>!! Can’t figure out how to quantize</w:t>
+      </w:r>
+    </w:p>
+  </w:comment>
+</w:comments>
+</file>
+
+<file path=word/commentsExtended.xml><?xml version="1.0" encoding="utf-8"?>
+<w15:commentsEx xmlns:wpc="http://schemas.microsoft.com/office/word/2010/wordprocessingCanvas" xmlns:cx="http://schemas.microsoft.com/office/drawing/2014/chartex" xmlns:cx1="http://schemas.microsoft.com/office/drawing/2015/9/8/chartex" xmlns:cx2="http://schemas.microsoft.com/office/drawing/2015/10/21/chartex" xmlns:mc="http://schemas.openxmlformats.org/markup-compatibility/2006" xmlns:o="urn:schemas-microsoft-com:office:office" xmlns:r="http://schemas.openxmlformats.org/officeDocument/2006/relationships" xmlns:m="http://schemas.openxmlformats.org/officeDocument/2006/math" xmlns:v="urn:schemas-microsoft-com:vml" xmlns:wp14="http://schemas.microsoft.com/office/word/2010/wordprocessingDrawing" xmlns:wp="http://schemas.openxmlformats.org/drawingml/2006/wordprocessingDrawing" xmlns:w10="urn:schemas-microsoft-com:office:word" xmlns:w="http://schemas.openxmlformats.org/wordprocessingml/2006/main" xmlns:w14="http://schemas.microsoft.com/office/word/2010/wordml" xmlns:w15="http://schemas.microsoft.com/office/word/2012/wordml" xmlns:w16se="http://schemas.microsoft.com/office/word/2015/wordml/symex" xmlns:wpg="http://schemas.microsoft.com/office/word/2010/wordprocessingGroup" xmlns:wpi="http://schemas.microsoft.com/office/word/2010/wordprocessingInk" xmlns:wne="http://schemas.microsoft.com/office/word/2006/wordml" xmlns:wps="http://schemas.microsoft.com/office/word/2010/wordprocessingShape" mc:Ignorable="w14 w15 w16se wp14">
+  <w15:commentEx w15:paraId="7BBE37C1" w15:done="0"/>
+</w15:commentsEx>
+</file>
+
+<file path=word/people.xml><?xml version="1.0" encoding="utf-8"?>
+<w15:people xmlns:wpc="http://schemas.microsoft.com/office/word/2010/wordprocessingCanvas" xmlns:cx="http://schemas.microsoft.com/office/drawing/2014/chartex" xmlns:cx1="http://schemas.microsoft.com/office/drawing/2015/9/8/chartex" xmlns:cx2="http://schemas.microsoft.com/office/drawing/2015/10/21/chartex" xmlns:mc="http://schemas.openxmlformats.org/markup-compatibility/2006" xmlns:o="urn:schemas-microsoft-com:office:office" xmlns:r="http://schemas.openxmlformats.org/officeDocument/2006/relationships" xmlns:m="http://schemas.openxmlformats.org/officeDocument/2006/math" xmlns:v="urn:schemas-microsoft-com:vml" xmlns:wp14="http://schemas.microsoft.com/office/word/2010/wordprocessingDrawing" xmlns:wp="http://schemas.openxmlformats.org/drawingml/2006/wordprocessingDrawing" xmlns:w10="urn:schemas-microsoft-com:office:word" xmlns:w="http://schemas.openxmlformats.org/wordprocessingml/2006/main" xmlns:w14="http://schemas.microsoft.com/office/word/2010/wordml" xmlns:w15="http://schemas.microsoft.com/office/word/2012/wordml" xmlns:w16se="http://schemas.microsoft.com/office/word/2015/wordml/symex" xmlns:wpg="http://schemas.microsoft.com/office/word/2010/wordprocessingGroup" xmlns:wpi="http://schemas.microsoft.com/office/word/2010/wordprocessingInk" xmlns:wne="http://schemas.microsoft.com/office/word/2006/wordml" xmlns:wps="http://schemas.microsoft.com/office/word/2010/wordprocessingShape" mc:Ignorable="w14 w15 w16se wp14">
+  <w15:person w15:author="Muhammad Taha">
+    <w15:presenceInfo w15:providerId="Windows Live" w15:userId="f58b0100cc937b83"/>
+  </w15:person>
+</w15:people>
 </file>
 
 <file path=word/styles.xml><?xml version="1.0" encoding="utf-8"?>
@@ -678,6 +1604,275 @@
       <w:szCs w:val="26"/>
     </w:rPr>
   </w:style>
+  <w:style w:type="table" w:styleId="TableGrid">
+    <w:name w:val="Table Grid"/>
+    <w:basedOn w:val="TableNormal"/>
+    <w:uiPriority w:val="39"/>
+    <w:rsid w:val="005372CC"/>
+    <w:pPr>
+      <w:spacing w:after="0" w:line="240" w:lineRule="auto"/>
+    </w:pPr>
+    <w:tblPr>
+      <w:tblBorders>
+        <w:top w:val="single" w:sz="4" w:space="0" w:color="auto"/>
+        <w:left w:val="single" w:sz="4" w:space="0" w:color="auto"/>
+        <w:bottom w:val="single" w:sz="4" w:space="0" w:color="auto"/>
+        <w:right w:val="single" w:sz="4" w:space="0" w:color="auto"/>
+        <w:insideH w:val="single" w:sz="4" w:space="0" w:color="auto"/>
+        <w:insideV w:val="single" w:sz="4" w:space="0" w:color="auto"/>
+      </w:tblBorders>
+    </w:tblPr>
+  </w:style>
+  <w:style w:type="table" w:styleId="GridTable4-Accent5">
+    <w:name w:val="Grid Table 4 Accent 5"/>
+    <w:basedOn w:val="TableNormal"/>
+    <w:uiPriority w:val="49"/>
+    <w:rsid w:val="005372CC"/>
+    <w:pPr>
+      <w:spacing w:after="0" w:line="240" w:lineRule="auto"/>
+    </w:pPr>
+    <w:tblPr>
+      <w:tblStyleRowBandSize w:val="1"/>
+      <w:tblStyleColBandSize w:val="1"/>
+      <w:tblBorders>
+        <w:top w:val="single" w:sz="4" w:space="0" w:color="8EAADB" w:themeColor="accent5" w:themeTint="99"/>
+        <w:left w:val="single" w:sz="4" w:space="0" w:color="8EAADB" w:themeColor="accent5" w:themeTint="99"/>
+        <w:bottom w:val="single" w:sz="4" w:space="0" w:color="8EAADB" w:themeColor="accent5" w:themeTint="99"/>
+        <w:right w:val="single" w:sz="4" w:space="0" w:color="8EAADB" w:themeColor="accent5" w:themeTint="99"/>
+        <w:insideH w:val="single" w:sz="4" w:space="0" w:color="8EAADB" w:themeColor="accent5" w:themeTint="99"/>
+        <w:insideV w:val="single" w:sz="4" w:space="0" w:color="8EAADB" w:themeColor="accent5" w:themeTint="99"/>
+      </w:tblBorders>
+    </w:tblPr>
+    <w:tblStylePr w:type="firstRow">
+      <w:rPr>
+        <w:b/>
+        <w:bCs/>
+        <w:color w:val="FFFFFF" w:themeColor="background1"/>
+      </w:rPr>
+      <w:tblPr/>
+      <w:tcPr>
+        <w:tcBorders>
+          <w:top w:val="single" w:sz="4" w:space="0" w:color="4472C4" w:themeColor="accent5"/>
+          <w:left w:val="single" w:sz="4" w:space="0" w:color="4472C4" w:themeColor="accent5"/>
+          <w:bottom w:val="single" w:sz="4" w:space="0" w:color="4472C4" w:themeColor="accent5"/>
+          <w:right w:val="single" w:sz="4" w:space="0" w:color="4472C4" w:themeColor="accent5"/>
+          <w:insideH w:val="nil"/>
+          <w:insideV w:val="nil"/>
+        </w:tcBorders>
+        <w:shd w:val="clear" w:color="auto" w:fill="4472C4" w:themeFill="accent5"/>
+      </w:tcPr>
+    </w:tblStylePr>
+    <w:tblStylePr w:type="lastRow">
+      <w:rPr>
+        <w:b/>
+        <w:bCs/>
+      </w:rPr>
+      <w:tblPr/>
+      <w:tcPr>
+        <w:tcBorders>
+          <w:top w:val="double" w:sz="4" w:space="0" w:color="4472C4" w:themeColor="accent5"/>
+        </w:tcBorders>
+      </w:tcPr>
+    </w:tblStylePr>
+    <w:tblStylePr w:type="firstCol">
+      <w:rPr>
+        <w:b/>
+        <w:bCs/>
+      </w:rPr>
+    </w:tblStylePr>
+    <w:tblStylePr w:type="lastCol">
+      <w:rPr>
+        <w:b/>
+        <w:bCs/>
+      </w:rPr>
+    </w:tblStylePr>
+    <w:tblStylePr w:type="band1Vert">
+      <w:tblPr/>
+      <w:tcPr>
+        <w:shd w:val="clear" w:color="auto" w:fill="D9E2F3" w:themeFill="accent5" w:themeFillTint="33"/>
+      </w:tcPr>
+    </w:tblStylePr>
+    <w:tblStylePr w:type="band1Horz">
+      <w:tblPr/>
+      <w:tcPr>
+        <w:shd w:val="clear" w:color="auto" w:fill="D9E2F3" w:themeFill="accent5" w:themeFillTint="33"/>
+      </w:tcPr>
+    </w:tblStylePr>
+  </w:style>
+  <w:style w:type="table" w:styleId="GridTable4-Accent1">
+    <w:name w:val="Grid Table 4 Accent 1"/>
+    <w:basedOn w:val="TableNormal"/>
+    <w:uiPriority w:val="49"/>
+    <w:rsid w:val="00B60521"/>
+    <w:pPr>
+      <w:spacing w:after="0" w:line="240" w:lineRule="auto"/>
+    </w:pPr>
+    <w:tblPr>
+      <w:tblStyleRowBandSize w:val="1"/>
+      <w:tblStyleColBandSize w:val="1"/>
+      <w:tblBorders>
+        <w:top w:val="single" w:sz="4" w:space="0" w:color="9CC2E5" w:themeColor="accent1" w:themeTint="99"/>
+        <w:left w:val="single" w:sz="4" w:space="0" w:color="9CC2E5" w:themeColor="accent1" w:themeTint="99"/>
+        <w:bottom w:val="single" w:sz="4" w:space="0" w:color="9CC2E5" w:themeColor="accent1" w:themeTint="99"/>
+        <w:right w:val="single" w:sz="4" w:space="0" w:color="9CC2E5" w:themeColor="accent1" w:themeTint="99"/>
+        <w:insideH w:val="single" w:sz="4" w:space="0" w:color="9CC2E5" w:themeColor="accent1" w:themeTint="99"/>
+        <w:insideV w:val="single" w:sz="4" w:space="0" w:color="9CC2E5" w:themeColor="accent1" w:themeTint="99"/>
+      </w:tblBorders>
+    </w:tblPr>
+    <w:tblStylePr w:type="firstRow">
+      <w:rPr>
+        <w:b/>
+        <w:bCs/>
+        <w:color w:val="FFFFFF" w:themeColor="background1"/>
+      </w:rPr>
+      <w:tblPr/>
+      <w:tcPr>
+        <w:tcBorders>
+          <w:top w:val="single" w:sz="4" w:space="0" w:color="5B9BD5" w:themeColor="accent1"/>
+          <w:left w:val="single" w:sz="4" w:space="0" w:color="5B9BD5" w:themeColor="accent1"/>
+          <w:bottom w:val="single" w:sz="4" w:space="0" w:color="5B9BD5" w:themeColor="accent1"/>
+          <w:right w:val="single" w:sz="4" w:space="0" w:color="5B9BD5" w:themeColor="accent1"/>
+          <w:insideH w:val="nil"/>
+          <w:insideV w:val="nil"/>
+        </w:tcBorders>
+        <w:shd w:val="clear" w:color="auto" w:fill="5B9BD5" w:themeFill="accent1"/>
+      </w:tcPr>
+    </w:tblStylePr>
+    <w:tblStylePr w:type="lastRow">
+      <w:rPr>
+        <w:b/>
+        <w:bCs/>
+      </w:rPr>
+      <w:tblPr/>
+      <w:tcPr>
+        <w:tcBorders>
+          <w:top w:val="double" w:sz="4" w:space="0" w:color="5B9BD5" w:themeColor="accent1"/>
+        </w:tcBorders>
+      </w:tcPr>
+    </w:tblStylePr>
+    <w:tblStylePr w:type="firstCol">
+      <w:rPr>
+        <w:b/>
+        <w:bCs/>
+      </w:rPr>
+    </w:tblStylePr>
+    <w:tblStylePr w:type="lastCol">
+      <w:rPr>
+        <w:b/>
+        <w:bCs/>
+      </w:rPr>
+    </w:tblStylePr>
+    <w:tblStylePr w:type="band1Vert">
+      <w:tblPr/>
+      <w:tcPr>
+        <w:shd w:val="clear" w:color="auto" w:fill="DEEAF6" w:themeFill="accent1" w:themeFillTint="33"/>
+      </w:tcPr>
+    </w:tblStylePr>
+    <w:tblStylePr w:type="band1Horz">
+      <w:tblPr/>
+      <w:tcPr>
+        <w:shd w:val="clear" w:color="auto" w:fill="DEEAF6" w:themeFill="accent1" w:themeFillTint="33"/>
+      </w:tcPr>
+    </w:tblStylePr>
+  </w:style>
+  <w:style w:type="character" w:styleId="CommentReference">
+    <w:name w:val="annotation reference"/>
+    <w:basedOn w:val="DefaultParagraphFont"/>
+    <w:uiPriority w:val="99"/>
+    <w:semiHidden/>
+    <w:unhideWhenUsed/>
+    <w:rsid w:val="000734DB"/>
+    <w:rPr>
+      <w:sz w:val="16"/>
+      <w:szCs w:val="16"/>
+    </w:rPr>
+  </w:style>
+  <w:style w:type="paragraph" w:styleId="CommentText">
+    <w:name w:val="annotation text"/>
+    <w:basedOn w:val="Normal"/>
+    <w:link w:val="CommentTextChar"/>
+    <w:uiPriority w:val="99"/>
+    <w:semiHidden/>
+    <w:unhideWhenUsed/>
+    <w:rsid w:val="000734DB"/>
+    <w:pPr>
+      <w:spacing w:line="240" w:lineRule="auto"/>
+    </w:pPr>
+    <w:rPr>
+      <w:sz w:val="20"/>
+      <w:szCs w:val="20"/>
+    </w:rPr>
+  </w:style>
+  <w:style w:type="character" w:customStyle="1" w:styleId="CommentTextChar">
+    <w:name w:val="Comment Text Char"/>
+    <w:basedOn w:val="DefaultParagraphFont"/>
+    <w:link w:val="CommentText"/>
+    <w:uiPriority w:val="99"/>
+    <w:semiHidden/>
+    <w:rsid w:val="000734DB"/>
+    <w:rPr>
+      <w:sz w:val="20"/>
+      <w:szCs w:val="20"/>
+    </w:rPr>
+  </w:style>
+  <w:style w:type="paragraph" w:styleId="CommentSubject">
+    <w:name w:val="annotation subject"/>
+    <w:basedOn w:val="CommentText"/>
+    <w:next w:val="CommentText"/>
+    <w:link w:val="CommentSubjectChar"/>
+    <w:uiPriority w:val="99"/>
+    <w:semiHidden/>
+    <w:unhideWhenUsed/>
+    <w:rsid w:val="000734DB"/>
+    <w:rPr>
+      <w:b/>
+      <w:bCs/>
+    </w:rPr>
+  </w:style>
+  <w:style w:type="character" w:customStyle="1" w:styleId="CommentSubjectChar">
+    <w:name w:val="Comment Subject Char"/>
+    <w:basedOn w:val="CommentTextChar"/>
+    <w:link w:val="CommentSubject"/>
+    <w:uiPriority w:val="99"/>
+    <w:semiHidden/>
+    <w:rsid w:val="000734DB"/>
+    <w:rPr>
+      <w:b/>
+      <w:bCs/>
+      <w:sz w:val="20"/>
+      <w:szCs w:val="20"/>
+    </w:rPr>
+  </w:style>
+  <w:style w:type="paragraph" w:styleId="BalloonText">
+    <w:name w:val="Balloon Text"/>
+    <w:basedOn w:val="Normal"/>
+    <w:link w:val="BalloonTextChar"/>
+    <w:uiPriority w:val="99"/>
+    <w:semiHidden/>
+    <w:unhideWhenUsed/>
+    <w:rsid w:val="000734DB"/>
+    <w:pPr>
+      <w:spacing w:after="0" w:line="240" w:lineRule="auto"/>
+    </w:pPr>
+    <w:rPr>
+      <w:rFonts w:ascii="Segoe UI" w:hAnsi="Segoe UI" w:cs="Segoe UI"/>
+      <w:sz w:val="18"/>
+      <w:szCs w:val="18"/>
+    </w:rPr>
+  </w:style>
+  <w:style w:type="character" w:customStyle="1" w:styleId="BalloonTextChar">
+    <w:name w:val="Balloon Text Char"/>
+    <w:basedOn w:val="DefaultParagraphFont"/>
+    <w:link w:val="BalloonText"/>
+    <w:uiPriority w:val="99"/>
+    <w:semiHidden/>
+    <w:rsid w:val="000734DB"/>
+    <w:rPr>
+      <w:rFonts w:ascii="Segoe UI" w:hAnsi="Segoe UI" w:cs="Segoe UI"/>
+      <w:sz w:val="18"/>
+      <w:szCs w:val="18"/>
+    </w:rPr>
+  </w:style>
 </w:styles>
 </file>
 

</xml_diff>

<commit_message>
added quantization stuff and modified the report
</commit_message>
<xml_diff>
--- a/lab2/report.docx
+++ b/lab2/report.docx
@@ -1,6 +1,6 @@
 
 <file path=word/document.xml><?xml version="1.0" encoding="utf-8"?>
-<w:document xmlns:wpc="http://schemas.microsoft.com/office/word/2010/wordprocessingCanvas" xmlns:cx="http://schemas.microsoft.com/office/drawing/2014/chartex" xmlns:cx1="http://schemas.microsoft.com/office/drawing/2015/9/8/chartex" xmlns:cx2="http://schemas.microsoft.com/office/drawing/2015/10/21/chartex" xmlns:mc="http://schemas.openxmlformats.org/markup-compatibility/2006" xmlns:o="urn:schemas-microsoft-com:office:office" xmlns:r="http://schemas.openxmlformats.org/officeDocument/2006/relationships" xmlns:m="http://schemas.openxmlformats.org/officeDocument/2006/math" xmlns:v="urn:schemas-microsoft-com:vml" xmlns:wp14="http://schemas.microsoft.com/office/word/2010/wordprocessingDrawing" xmlns:wp="http://schemas.openxmlformats.org/drawingml/2006/wordprocessingDrawing" xmlns:w10="urn:schemas-microsoft-com:office:word" xmlns:w="http://schemas.openxmlformats.org/wordprocessingml/2006/main" xmlns:w14="http://schemas.microsoft.com/office/word/2010/wordml" xmlns:w15="http://schemas.microsoft.com/office/word/2012/wordml" xmlns:w16se="http://schemas.microsoft.com/office/word/2015/wordml/symex" xmlns:wpg="http://schemas.microsoft.com/office/word/2010/wordprocessingGroup" xmlns:wpi="http://schemas.microsoft.com/office/word/2010/wordprocessingInk" xmlns:wne="http://schemas.microsoft.com/office/word/2006/wordml" xmlns:wps="http://schemas.microsoft.com/office/word/2010/wordprocessingShape" mc:Ignorable="w14 w15 w16se wp14">
+<w:document xmlns:wpc="http://schemas.microsoft.com/office/word/2010/wordprocessingCanvas" xmlns:cx="http://schemas.microsoft.com/office/drawing/2014/chartex" xmlns:cx1="http://schemas.microsoft.com/office/drawing/2015/9/8/chartex" xmlns:cx2="http://schemas.microsoft.com/office/drawing/2015/10/21/chartex" xmlns:cx3="http://schemas.microsoft.com/office/drawing/2016/5/9/chartex" xmlns:cx4="http://schemas.microsoft.com/office/drawing/2016/5/10/chartex" xmlns:cx5="http://schemas.microsoft.com/office/drawing/2016/5/11/chartex" xmlns:mc="http://schemas.openxmlformats.org/markup-compatibility/2006" xmlns:o="urn:schemas-microsoft-com:office:office" xmlns:r="http://schemas.openxmlformats.org/officeDocument/2006/relationships" xmlns:m="http://schemas.openxmlformats.org/officeDocument/2006/math" xmlns:v="urn:schemas-microsoft-com:vml" xmlns:wp14="http://schemas.microsoft.com/office/word/2010/wordprocessingDrawing" xmlns:wp="http://schemas.openxmlformats.org/drawingml/2006/wordprocessingDrawing" xmlns:w10="urn:schemas-microsoft-com:office:word" xmlns:w="http://schemas.openxmlformats.org/wordprocessingml/2006/main" xmlns:w14="http://schemas.microsoft.com/office/word/2010/wordml" xmlns:w15="http://schemas.microsoft.com/office/word/2012/wordml" xmlns:w16se="http://schemas.microsoft.com/office/word/2015/wordml/symex" xmlns:wpg="http://schemas.microsoft.com/office/word/2010/wordprocessingGroup" xmlns:wpi="http://schemas.microsoft.com/office/word/2010/wordprocessingInk" xmlns:wne="http://schemas.microsoft.com/office/word/2006/wordml" xmlns:wps="http://schemas.microsoft.com/office/word/2010/wordprocessingShape" mc:Ignorable="w14 w15 w16se wp14">
   <w:body>
     <w:p>
       <w:pPr>
@@ -18,15 +18,20 @@
     </w:p>
     <w:p>
       <w:pPr>
-        <w:rPr>
-          <w:lang w:val="en-CA"/>
-        </w:rPr>
-      </w:pPr>
-      <w:r>
-        <w:rPr>
-          <w:lang w:val="en-CA"/>
-        </w:rPr>
-        <w:t>a) Plot below shows the discrete plot of impulse response (h[n]).</w:t>
+        <w:pStyle w:val="ListParagraph"/>
+        <w:numPr>
+          <w:ilvl w:val="0"/>
+          <w:numId w:val="1"/>
+        </w:numPr>
+        <w:rPr>
+          <w:lang w:val="en-CA"/>
+        </w:rPr>
+      </w:pPr>
+      <w:r>
+        <w:rPr>
+          <w:lang w:val="en-CA"/>
+        </w:rPr>
+        <w:t>Plot below shows the discrete plot of impulse response (h[n]).</w:t>
       </w:r>
     </w:p>
     <w:p>
@@ -67,7 +72,7 @@
                     </pic:cNvPicPr>
                   </pic:nvPicPr>
                   <pic:blipFill>
-                    <a:blip r:embed="rId4">
+                    <a:blip r:embed="rId5">
                       <a:extLst>
                         <a:ext uri="{28A0092B-C50C-407E-A947-70E740481C1C}">
                           <a14:useLocalDpi xmlns:a14="http://schemas.microsoft.com/office/drawing/2010/main" val="0"/>
@@ -101,54 +106,21 @@
     </w:p>
     <w:p>
       <w:pPr>
-        <w:rPr>
-          <w:lang w:val="en-CA"/>
-        </w:rPr>
-      </w:pPr>
-    </w:p>
-    <w:p>
-      <w:pPr>
-        <w:rPr>
-          <w:lang w:val="en-CA"/>
-        </w:rPr>
-      </w:pPr>
-    </w:p>
-    <w:p>
-      <w:pPr>
-        <w:rPr>
-          <w:lang w:val="en-CA"/>
-        </w:rPr>
-      </w:pPr>
-      <w:r>
-        <w:rPr>
-          <w:lang w:val="en-CA"/>
-        </w:rPr>
-        <w:t xml:space="preserve">Result was confirmed with </w:t>
-      </w:r>
-      <w:proofErr w:type="spellStart"/>
-      <w:r>
-        <w:rPr>
-          <w:lang w:val="en-CA"/>
-        </w:rPr>
-        <w:t>matlab</w:t>
-      </w:r>
-      <w:proofErr w:type="spellEnd"/>
-      <w:r>
-        <w:rPr>
-          <w:lang w:val="en-CA"/>
-        </w:rPr>
-        <w:t xml:space="preserve"> as well, by looping over the impulse vector and finding the index where the first non-zero value occurs. </w:t>
-      </w:r>
-    </w:p>
-    <w:p>
-      <w:pPr>
-        <w:rPr>
-          <w:lang w:val="en-CA"/>
-        </w:rPr>
-      </w:pPr>
-    </w:p>
-    <w:p>
-      <w:pPr>
+        <w:ind w:left="720"/>
+        <w:rPr>
+          <w:lang w:val="en-CA"/>
+        </w:rPr>
+      </w:pPr>
+      <w:r>
+        <w:rPr>
+          <w:lang w:val="en-CA"/>
+        </w:rPr>
+        <w:t xml:space="preserve">Result was confirmed with matlab as well, by looping over the impulse vector and finding the index where the first non-zero value occurs. </w:t>
+      </w:r>
+    </w:p>
+    <w:p>
+      <w:pPr>
+        <w:ind w:left="720"/>
         <w:rPr>
           <w:lang w:val="en-CA"/>
         </w:rPr>
@@ -181,6 +153,11 @@
     </w:p>
     <w:p>
       <w:pPr>
+        <w:pStyle w:val="ListParagraph"/>
+        <w:numPr>
+          <w:ilvl w:val="0"/>
+          <w:numId w:val="1"/>
+        </w:numPr>
         <w:rPr>
           <w:color w:val="FF0000"/>
           <w:lang w:val="en-CA"/>
@@ -190,7 +167,7 @@
         <w:rPr>
           <w:lang w:val="en-CA"/>
         </w:rPr>
-        <w:t xml:space="preserve">b) Sound still audible after convolution, although there is some noise noticeable. </w:t>
+        <w:t xml:space="preserve">Sound still audible after convolution, although there is some noise noticeable. </w:t>
       </w:r>
       <w:r>
         <w:rPr>
@@ -208,16 +185,25 @@
     </w:p>
     <w:p>
       <w:pPr>
-        <w:rPr>
-          <w:lang w:val="en-CA"/>
-        </w:rPr>
-      </w:pPr>
-      <w:r>
-        <w:rPr>
-          <w:lang w:val="en-CA"/>
-        </w:rPr>
-        <w:t xml:space="preserve">c) </w:t>
-      </w:r>
+        <w:pStyle w:val="ListParagraph"/>
+        <w:ind w:left="765"/>
+        <w:rPr>
+          <w:color w:val="FF0000"/>
+          <w:lang w:val="en-CA"/>
+        </w:rPr>
+      </w:pPr>
+    </w:p>
+    <w:p>
+      <w:pPr>
+        <w:pStyle w:val="ListParagraph"/>
+        <w:numPr>
+          <w:ilvl w:val="0"/>
+          <w:numId w:val="1"/>
+        </w:numPr>
+        <w:rPr>
+          <w:lang w:val="en-CA"/>
+        </w:rPr>
+      </w:pPr>
       <w:r>
         <w:rPr>
           <w:lang w:val="en-CA"/>
@@ -227,6 +213,37 @@
     </w:p>
     <w:p>
       <w:pPr>
+        <w:pStyle w:val="ListParagraph"/>
+        <w:rPr>
+          <w:lang w:val="en-CA"/>
+        </w:rPr>
+      </w:pPr>
+    </w:p>
+    <w:p>
+      <w:pPr>
+        <w:pStyle w:val="ListParagraph"/>
+        <w:ind w:left="765"/>
+        <w:rPr>
+          <w:lang w:val="en-CA"/>
+        </w:rPr>
+      </w:pPr>
+    </w:p>
+    <w:p>
+      <w:pPr>
+        <w:pStyle w:val="ListParagraph"/>
+        <w:ind w:left="765"/>
+        <w:rPr>
+          <w:lang w:val="en-CA"/>
+        </w:rPr>
+      </w:pPr>
+    </w:p>
+    <w:p>
+      <w:pPr>
+        <w:pStyle w:val="ListParagraph"/>
+        <w:numPr>
+          <w:ilvl w:val="0"/>
+          <w:numId w:val="1"/>
+        </w:numPr>
         <w:autoSpaceDE w:val="0"/>
         <w:autoSpaceDN w:val="0"/>
         <w:adjustRightInd w:val="0"/>
@@ -242,9 +259,8 @@
         <w:rPr>
           <w:lang w:val="en-CA"/>
         </w:rPr>
-        <w:t xml:space="preserve">d) The sound is played backwards by reversing the original sound vector. This is achieved by using the </w:t>
-      </w:r>
-      <w:proofErr w:type="spellStart"/>
+        <w:t xml:space="preserve">The sound is played backwards by reversing the original sound vector. This is achieved by using the </w:t>
+      </w:r>
       <w:r>
         <w:rPr>
           <w:rFonts w:ascii="Courier New" w:hAnsi="Courier New" w:cs="Courier New"/>
@@ -253,7 +269,6 @@
         </w:rPr>
         <w:t>flipud</w:t>
       </w:r>
-      <w:proofErr w:type="spellEnd"/>
       <w:r>
         <w:rPr>
           <w:lang w:val="en-CA"/>
@@ -265,36 +280,13 @@
           <w:rFonts w:cstheme="minorHAnsi"/>
           <w:lang w:val="en-CA"/>
         </w:rPr>
-        <w:t>in</w:t>
+        <w:t xml:space="preserve">in Matlab. </w:t>
       </w:r>
       <w:r>
         <w:rPr>
           <w:rFonts w:cstheme="minorHAnsi"/>
           <w:lang w:val="en-CA"/>
         </w:rPr>
-        <w:t xml:space="preserve"> </w:t>
-      </w:r>
-      <w:proofErr w:type="spellStart"/>
-      <w:r>
-        <w:rPr>
-          <w:rFonts w:cstheme="minorHAnsi"/>
-          <w:lang w:val="en-CA"/>
-        </w:rPr>
-        <w:t>Matlab</w:t>
-      </w:r>
-      <w:proofErr w:type="spellEnd"/>
-      <w:r>
-        <w:rPr>
-          <w:rFonts w:cstheme="minorHAnsi"/>
-          <w:lang w:val="en-CA"/>
-        </w:rPr>
-        <w:t xml:space="preserve">. </w:t>
-      </w:r>
-      <w:r>
-        <w:rPr>
-          <w:rFonts w:cstheme="minorHAnsi"/>
-          <w:lang w:val="en-CA"/>
-        </w:rPr>
         <w:t xml:space="preserve">Playing the backwards signal resulted in gibberish. </w:t>
       </w:r>
     </w:p>
@@ -325,22 +317,22 @@
     <w:p>
       <w:pPr>
         <w:rPr>
-          <w:lang w:val="en-CA"/>
-        </w:rPr>
-      </w:pPr>
-      <w:r>
-        <w:rPr>
-          <w:lang w:val="en-CA"/>
-        </w:rPr>
-        <w:lastRenderedPageBreak/>
-        <w:t>e)</w:t>
-      </w:r>
-      <w:r>
-        <w:rPr>
-          <w:lang w:val="en-CA"/>
-        </w:rPr>
-        <w:t xml:space="preserve"> </w:t>
-      </w:r>
+          <w:color w:val="FF0000"/>
+          <w:lang w:val="en-CA"/>
+        </w:rPr>
+      </w:pPr>
+    </w:p>
+    <w:p>
+      <w:pPr>
+        <w:pStyle w:val="ListParagraph"/>
+        <w:numPr>
+          <w:ilvl w:val="0"/>
+          <w:numId w:val="1"/>
+        </w:numPr>
+        <w:rPr>
+          <w:lang w:val="en-CA"/>
+        </w:rPr>
+      </w:pPr>
     </w:p>
     <w:tbl>
       <w:tblPr>
@@ -661,16 +653,15 @@
     </w:p>
     <w:p>
       <w:pPr>
-        <w:rPr>
-          <w:lang w:val="en-CA"/>
-        </w:rPr>
-      </w:pPr>
-      <w:r>
-        <w:rPr>
-          <w:lang w:val="en-CA"/>
-        </w:rPr>
-        <w:t xml:space="preserve">f) </w:t>
-      </w:r>
+        <w:pStyle w:val="ListParagraph"/>
+        <w:numPr>
+          <w:ilvl w:val="0"/>
+          <w:numId w:val="1"/>
+        </w:numPr>
+        <w:rPr>
+          <w:lang w:val="en-CA"/>
+        </w:rPr>
+      </w:pPr>
       <w:r>
         <w:rPr>
           <w:lang w:val="en-CA"/>
@@ -687,7 +678,8 @@
       </w:pPr>
       <w:r>
         <w:rPr>
-          <w:lang w:val="en-CA"/>
+          <w:noProof/>
+          <w:lang w:val="en-CA" w:eastAsia="en-CA"/>
         </w:rPr>
         <w:drawing>
           <wp:inline distT="0" distB="0" distL="0" distR="0" wp14:anchorId="00D5B608" wp14:editId="21B4F267">
@@ -705,7 +697,7 @@
                     <pic:cNvPicPr/>
                   </pic:nvPicPr>
                   <pic:blipFill>
-                    <a:blip r:embed="rId5"/>
+                    <a:blip r:embed="rId6"/>
                     <a:stretch>
                       <a:fillRect/>
                     </a:stretch>
@@ -876,21 +868,7 @@
               <w:rPr>
                 <w:lang w:val="en-CA"/>
               </w:rPr>
-              <w:t xml:space="preserve">This sound is also similar to the original, but the signal seems more </w:t>
-            </w:r>
-            <w:proofErr w:type="spellStart"/>
-            <w:r>
-              <w:rPr>
-                <w:lang w:val="en-CA"/>
-              </w:rPr>
-              <w:t>lossy</w:t>
-            </w:r>
-            <w:proofErr w:type="spellEnd"/>
-            <w:r>
-              <w:rPr>
-                <w:lang w:val="en-CA"/>
-              </w:rPr>
-              <w:t xml:space="preserve"> now</w:t>
+              <w:t>This sound is also similar to the original, but the signal seems more lossy now</w:t>
             </w:r>
           </w:p>
         </w:tc>
@@ -937,21 +915,7 @@
               <w:rPr>
                 <w:lang w:val="en-CA"/>
               </w:rPr>
-              <w:t xml:space="preserve">This sound is more </w:t>
-            </w:r>
-            <w:proofErr w:type="spellStart"/>
-            <w:r>
-              <w:rPr>
-                <w:lang w:val="en-CA"/>
-              </w:rPr>
-              <w:t>lossy</w:t>
-            </w:r>
-            <w:proofErr w:type="spellEnd"/>
-            <w:r>
-              <w:rPr>
-                <w:lang w:val="en-CA"/>
-              </w:rPr>
-              <w:t xml:space="preserve"> than before, with the sound almost resembling a muffled audio</w:t>
+              <w:t>This sound is more lossy than before, with the sound almost resembling a muffled audio</w:t>
             </w:r>
           </w:p>
         </w:tc>
@@ -1069,32 +1033,519 @@
     </w:p>
     <w:p>
       <w:pPr>
-        <w:rPr>
-          <w:lang w:val="en-CA"/>
-        </w:rPr>
-      </w:pPr>
-      <w:commentRangeStart w:id="0"/>
-      <w:r>
-        <w:rPr>
-          <w:lang w:val="en-CA"/>
-        </w:rPr>
-        <w:t>g</w:t>
-      </w:r>
-      <w:commentRangeEnd w:id="0"/>
-      <w:r>
-        <w:rPr>
-          <w:rStyle w:val="CommentReference"/>
-        </w:rPr>
-        <w:commentReference w:id="0"/>
-      </w:r>
-      <w:r>
-        <w:rPr>
-          <w:lang w:val="en-CA"/>
-        </w:rPr>
-        <w:t xml:space="preserve">) </w:t>
-      </w:r>
-      <w:bookmarkStart w:id="1" w:name="_GoBack"/>
-      <w:bookmarkEnd w:id="1"/>
+        <w:pStyle w:val="ListParagraph"/>
+        <w:numPr>
+          <w:ilvl w:val="0"/>
+          <w:numId w:val="1"/>
+        </w:numPr>
+        <w:rPr>
+          <w:lang w:val="en-CA"/>
+        </w:rPr>
+      </w:pPr>
+      <w:r>
+        <w:rPr>
+          <w:lang w:val="en-CA"/>
+        </w:rPr>
+        <w:t>The following results were obtained after quantization:</w:t>
+      </w:r>
+    </w:p>
+    <w:p>
+      <w:pPr>
+        <w:pStyle w:val="ListParagraph"/>
+        <w:ind w:left="765"/>
+        <w:rPr>
+          <w:lang w:val="en-CA"/>
+        </w:rPr>
+      </w:pPr>
+    </w:p>
+    <w:p>
+      <w:pPr>
+        <w:pStyle w:val="ListParagraph"/>
+        <w:ind w:left="765"/>
+        <w:rPr>
+          <w:b/>
+          <w:lang w:val="en-CA"/>
+        </w:rPr>
+      </w:pPr>
+      <w:r>
+        <w:rPr>
+          <w:b/>
+          <w:lang w:val="en-CA"/>
+        </w:rPr>
+        <w:t xml:space="preserve">1-bit quantization: </w:t>
+      </w:r>
+    </w:p>
+    <w:p>
+      <w:pPr>
+        <w:pStyle w:val="ListParagraph"/>
+        <w:ind w:left="765"/>
+        <w:rPr>
+          <w:lang w:val="en-CA"/>
+        </w:rPr>
+      </w:pPr>
+      <w:r>
+        <w:rPr>
+          <w:lang w:val="en-CA"/>
+        </w:rPr>
+        <w:t>The graph below shows the discrete plot of the 1-bit quantized signal. In this case, nothing could be heard apart from a slight noise at the at a specific time, which corresponds to the plot</w:t>
+      </w:r>
+    </w:p>
+    <w:p>
+      <w:pPr>
+        <w:pStyle w:val="ListParagraph"/>
+        <w:ind w:left="765"/>
+        <w:jc w:val="both"/>
+        <w:rPr>
+          <w:lang w:val="en-CA"/>
+        </w:rPr>
+      </w:pPr>
+      <w:r>
+        <w:rPr>
+          <w:lang w:val="en-CA"/>
+        </w:rPr>
+        <w:drawing>
+          <wp:inline distT="0" distB="0" distL="0" distR="0" wp14:anchorId="46F375EC" wp14:editId="04FFB55B">
+            <wp:extent cx="5334000" cy="4000500"/>
+            <wp:effectExtent l="0" t="0" r="0" b="0"/>
+            <wp:docPr id="3" name="Picture 3"/>
+            <wp:cNvGraphicFramePr>
+              <a:graphicFrameLocks xmlns:a="http://schemas.openxmlformats.org/drawingml/2006/main" noChangeAspect="1"/>
+            </wp:cNvGraphicFramePr>
+            <a:graphic xmlns:a="http://schemas.openxmlformats.org/drawingml/2006/main">
+              <a:graphicData uri="http://schemas.openxmlformats.org/drawingml/2006/picture">
+                <pic:pic xmlns:pic="http://schemas.openxmlformats.org/drawingml/2006/picture">
+                  <pic:nvPicPr>
+                    <pic:cNvPr id="1" name=""/>
+                    <pic:cNvPicPr/>
+                  </pic:nvPicPr>
+                  <pic:blipFill>
+                    <a:blip r:embed="rId7"/>
+                    <a:stretch>
+                      <a:fillRect/>
+                    </a:stretch>
+                  </pic:blipFill>
+                  <pic:spPr>
+                    <a:xfrm>
+                      <a:off x="0" y="0"/>
+                      <a:ext cx="5334000" cy="4000500"/>
+                    </a:xfrm>
+                    <a:prstGeom prst="rect">
+                      <a:avLst/>
+                    </a:prstGeom>
+                  </pic:spPr>
+                </pic:pic>
+              </a:graphicData>
+            </a:graphic>
+          </wp:inline>
+        </w:drawing>
+      </w:r>
+    </w:p>
+    <w:p>
+      <w:pPr>
+        <w:pStyle w:val="ListParagraph"/>
+        <w:ind w:left="765"/>
+        <w:jc w:val="both"/>
+        <w:rPr>
+          <w:lang w:val="en-CA"/>
+        </w:rPr>
+      </w:pPr>
+    </w:p>
+    <w:p>
+      <w:pPr>
+        <w:pStyle w:val="ListParagraph"/>
+        <w:ind w:left="765"/>
+        <w:jc w:val="both"/>
+        <w:rPr>
+          <w:b/>
+          <w:lang w:val="en-CA"/>
+        </w:rPr>
+      </w:pPr>
+      <w:r>
+        <w:rPr>
+          <w:b/>
+          <w:lang w:val="en-CA"/>
+        </w:rPr>
+        <w:t>2-bit quantization:</w:t>
+      </w:r>
+    </w:p>
+    <w:p>
+      <w:pPr>
+        <w:pStyle w:val="ListParagraph"/>
+        <w:ind w:left="765"/>
+        <w:jc w:val="both"/>
+        <w:rPr>
+          <w:lang w:val="en-CA"/>
+        </w:rPr>
+      </w:pPr>
+      <w:r>
+        <w:rPr>
+          <w:lang w:val="en-CA"/>
+        </w:rPr>
+        <w:t>The graph below shows the plot for the 2-bit quantized signal. In this case, most of the signal was cut-off (could not be heard) with background noise, severely hampering the quality. However, some parts of the original could be heard, albeit with the noise</w:t>
+      </w:r>
+    </w:p>
+    <w:p>
+      <w:pPr>
+        <w:pStyle w:val="ListParagraph"/>
+        <w:ind w:left="765"/>
+        <w:jc w:val="both"/>
+        <w:rPr>
+          <w:lang w:val="en-CA"/>
+        </w:rPr>
+      </w:pPr>
+      <w:r>
+        <w:rPr>
+          <w:lang w:val="en-CA"/>
+        </w:rPr>
+        <w:lastRenderedPageBreak/>
+        <w:drawing>
+          <wp:inline distT="0" distB="0" distL="0" distR="0" wp14:anchorId="0B8CA3A2" wp14:editId="2D6E3CA5">
+            <wp:extent cx="5334000" cy="4000500"/>
+            <wp:effectExtent l="0" t="0" r="0" b="0"/>
+            <wp:docPr id="4" name="Picture 4"/>
+            <wp:cNvGraphicFramePr>
+              <a:graphicFrameLocks xmlns:a="http://schemas.openxmlformats.org/drawingml/2006/main" noChangeAspect="1"/>
+            </wp:cNvGraphicFramePr>
+            <a:graphic xmlns:a="http://schemas.openxmlformats.org/drawingml/2006/main">
+              <a:graphicData uri="http://schemas.openxmlformats.org/drawingml/2006/picture">
+                <pic:pic xmlns:pic="http://schemas.openxmlformats.org/drawingml/2006/picture">
+                  <pic:nvPicPr>
+                    <pic:cNvPr id="1" name=""/>
+                    <pic:cNvPicPr/>
+                  </pic:nvPicPr>
+                  <pic:blipFill>
+                    <a:blip r:embed="rId8"/>
+                    <a:stretch>
+                      <a:fillRect/>
+                    </a:stretch>
+                  </pic:blipFill>
+                  <pic:spPr>
+                    <a:xfrm>
+                      <a:off x="0" y="0"/>
+                      <a:ext cx="5334000" cy="4000500"/>
+                    </a:xfrm>
+                    <a:prstGeom prst="rect">
+                      <a:avLst/>
+                    </a:prstGeom>
+                  </pic:spPr>
+                </pic:pic>
+              </a:graphicData>
+            </a:graphic>
+          </wp:inline>
+        </w:drawing>
+      </w:r>
+    </w:p>
+    <w:p>
+      <w:pPr>
+        <w:pStyle w:val="ListParagraph"/>
+        <w:ind w:left="765"/>
+        <w:jc w:val="both"/>
+        <w:rPr>
+          <w:lang w:val="en-CA"/>
+        </w:rPr>
+      </w:pPr>
+    </w:p>
+    <w:p>
+      <w:pPr>
+        <w:pStyle w:val="ListParagraph"/>
+        <w:ind w:left="765"/>
+        <w:jc w:val="both"/>
+        <w:rPr>
+          <w:b/>
+          <w:lang w:val="en-CA"/>
+        </w:rPr>
+      </w:pPr>
+      <w:r>
+        <w:rPr>
+          <w:b/>
+          <w:lang w:val="en-CA"/>
+        </w:rPr>
+        <w:t>4-bit quantization:</w:t>
+      </w:r>
+    </w:p>
+    <w:p>
+      <w:pPr>
+        <w:pStyle w:val="ListParagraph"/>
+        <w:ind w:left="765"/>
+        <w:jc w:val="both"/>
+        <w:rPr>
+          <w:lang w:val="en-CA"/>
+        </w:rPr>
+      </w:pPr>
+      <w:r>
+        <w:rPr>
+          <w:lang w:val="en-CA"/>
+        </w:rPr>
+        <w:t>The graph for 4-bit quantization is as shown below. In this case, the original signal could be heard without any cut-offs, however there was noticeable background noise.</w:t>
+      </w:r>
+    </w:p>
+    <w:p>
+      <w:pPr>
+        <w:pStyle w:val="ListParagraph"/>
+        <w:ind w:left="765"/>
+        <w:jc w:val="both"/>
+        <w:rPr>
+          <w:lang w:val="en-CA"/>
+        </w:rPr>
+      </w:pPr>
+    </w:p>
+    <w:p>
+      <w:pPr>
+        <w:pStyle w:val="ListParagraph"/>
+        <w:ind w:left="765"/>
+        <w:jc w:val="both"/>
+        <w:rPr>
+          <w:lang w:val="en-CA"/>
+        </w:rPr>
+      </w:pPr>
+      <w:r>
+        <w:rPr>
+          <w:lang w:val="en-CA"/>
+        </w:rPr>
+        <w:drawing>
+          <wp:inline distT="0" distB="0" distL="0" distR="0" wp14:anchorId="64CABE59" wp14:editId="3FDE3C5A">
+            <wp:extent cx="4295775" cy="3221833"/>
+            <wp:effectExtent l="0" t="0" r="0" b="0"/>
+            <wp:docPr id="5" name="Picture 5"/>
+            <wp:cNvGraphicFramePr>
+              <a:graphicFrameLocks xmlns:a="http://schemas.openxmlformats.org/drawingml/2006/main" noChangeAspect="1"/>
+            </wp:cNvGraphicFramePr>
+            <a:graphic xmlns:a="http://schemas.openxmlformats.org/drawingml/2006/main">
+              <a:graphicData uri="http://schemas.openxmlformats.org/drawingml/2006/picture">
+                <pic:pic xmlns:pic="http://schemas.openxmlformats.org/drawingml/2006/picture">
+                  <pic:nvPicPr>
+                    <pic:cNvPr id="1" name=""/>
+                    <pic:cNvPicPr/>
+                  </pic:nvPicPr>
+                  <pic:blipFill>
+                    <a:blip r:embed="rId9"/>
+                    <a:stretch>
+                      <a:fillRect/>
+                    </a:stretch>
+                  </pic:blipFill>
+                  <pic:spPr>
+                    <a:xfrm>
+                      <a:off x="0" y="0"/>
+                      <a:ext cx="4320419" cy="3240316"/>
+                    </a:xfrm>
+                    <a:prstGeom prst="rect">
+                      <a:avLst/>
+                    </a:prstGeom>
+                  </pic:spPr>
+                </pic:pic>
+              </a:graphicData>
+            </a:graphic>
+          </wp:inline>
+        </w:drawing>
+      </w:r>
+    </w:p>
+    <w:p>
+      <w:pPr>
+        <w:pStyle w:val="ListParagraph"/>
+        <w:ind w:left="765"/>
+        <w:jc w:val="both"/>
+        <w:rPr>
+          <w:b/>
+          <w:lang w:val="en-CA"/>
+        </w:rPr>
+      </w:pPr>
+      <w:r>
+        <w:rPr>
+          <w:b/>
+          <w:lang w:val="en-CA"/>
+        </w:rPr>
+        <w:lastRenderedPageBreak/>
+        <w:t>8-bit quantization:</w:t>
+      </w:r>
+    </w:p>
+    <w:p>
+      <w:pPr>
+        <w:pStyle w:val="ListParagraph"/>
+        <w:ind w:left="765"/>
+        <w:jc w:val="both"/>
+        <w:rPr>
+          <w:lang w:val="en-CA"/>
+        </w:rPr>
+      </w:pPr>
+      <w:r>
+        <w:rPr>
+          <w:lang w:val="en-CA"/>
+        </w:rPr>
+        <w:t>In this case the sound was very clear, almost close to the original. Some low and minor noise could be heard with the signal at very specific points and not throughout the audio playback, as was the case with 4-bit quantization</w:t>
+      </w:r>
+      <w:r>
+        <w:rPr>
+          <w:lang w:val="en-CA"/>
+        </w:rPr>
+        <w:t>. The discrete plot is shown below, which is almost the same as the discrete of the original signal.</w:t>
+      </w:r>
+    </w:p>
+    <w:p>
+      <w:pPr>
+        <w:pStyle w:val="ListParagraph"/>
+        <w:ind w:left="765"/>
+        <w:jc w:val="both"/>
+        <w:rPr>
+          <w:lang w:val="en-CA"/>
+        </w:rPr>
+      </w:pPr>
+    </w:p>
+    <w:p>
+      <w:pPr>
+        <w:pStyle w:val="ListParagraph"/>
+        <w:ind w:left="765"/>
+        <w:jc w:val="both"/>
+        <w:rPr>
+          <w:lang w:val="en-CA"/>
+        </w:rPr>
+      </w:pPr>
+      <w:r>
+        <w:rPr>
+          <w:lang w:val="en-CA"/>
+        </w:rPr>
+        <w:drawing>
+          <wp:inline distT="0" distB="0" distL="0" distR="0" wp14:anchorId="14488140" wp14:editId="3C934399">
+            <wp:extent cx="5334000" cy="4000500"/>
+            <wp:effectExtent l="0" t="0" r="0" b="0"/>
+            <wp:docPr id="7" name="Picture 7"/>
+            <wp:cNvGraphicFramePr>
+              <a:graphicFrameLocks xmlns:a="http://schemas.openxmlformats.org/drawingml/2006/main" noChangeAspect="1"/>
+            </wp:cNvGraphicFramePr>
+            <a:graphic xmlns:a="http://schemas.openxmlformats.org/drawingml/2006/main">
+              <a:graphicData uri="http://schemas.openxmlformats.org/drawingml/2006/picture">
+                <pic:pic xmlns:pic="http://schemas.openxmlformats.org/drawingml/2006/picture">
+                  <pic:nvPicPr>
+                    <pic:cNvPr id="1" name=""/>
+                    <pic:cNvPicPr/>
+                  </pic:nvPicPr>
+                  <pic:blipFill>
+                    <a:blip r:embed="rId10"/>
+                    <a:stretch>
+                      <a:fillRect/>
+                    </a:stretch>
+                  </pic:blipFill>
+                  <pic:spPr>
+                    <a:xfrm>
+                      <a:off x="0" y="0"/>
+                      <a:ext cx="5334000" cy="4000500"/>
+                    </a:xfrm>
+                    <a:prstGeom prst="rect">
+                      <a:avLst/>
+                    </a:prstGeom>
+                  </pic:spPr>
+                </pic:pic>
+              </a:graphicData>
+            </a:graphic>
+          </wp:inline>
+        </w:drawing>
+      </w:r>
+    </w:p>
+    <w:p>
+      <w:pPr>
+        <w:pStyle w:val="ListParagraph"/>
+        <w:ind w:left="765"/>
+        <w:jc w:val="both"/>
+        <w:rPr>
+          <w:b/>
+          <w:lang w:val="en-CA"/>
+        </w:rPr>
+      </w:pPr>
+      <w:r>
+        <w:rPr>
+          <w:b/>
+          <w:lang w:val="en-CA"/>
+        </w:rPr>
+        <w:t>16-bit quantization:</w:t>
+      </w:r>
+    </w:p>
+    <w:p>
+      <w:pPr>
+        <w:pStyle w:val="ListParagraph"/>
+        <w:ind w:left="765"/>
+        <w:jc w:val="both"/>
+        <w:rPr>
+          <w:lang w:val="en-CA"/>
+        </w:rPr>
+      </w:pPr>
+    </w:p>
+    <w:p>
+      <w:pPr>
+        <w:pStyle w:val="ListParagraph"/>
+        <w:ind w:left="765"/>
+        <w:jc w:val="both"/>
+        <w:rPr>
+          <w:lang w:val="en-CA"/>
+        </w:rPr>
+      </w:pPr>
+      <w:r>
+        <w:rPr>
+          <w:lang w:val="en-CA"/>
+        </w:rPr>
+        <w:t>In this case the sound quality was the same as the original and no noise could be heard. The plot is shown below, which is now more closer and better in shape compared to the original signal’s plot.</w:t>
+      </w:r>
+      <w:bookmarkStart w:id="0" w:name="_GoBack"/>
+      <w:bookmarkEnd w:id="0"/>
+    </w:p>
+    <w:p>
+      <w:pPr>
+        <w:pStyle w:val="ListParagraph"/>
+        <w:ind w:left="765"/>
+        <w:jc w:val="both"/>
+        <w:rPr>
+          <w:lang w:val="en-CA"/>
+        </w:rPr>
+      </w:pPr>
+    </w:p>
+    <w:p>
+      <w:pPr>
+        <w:pStyle w:val="ListParagraph"/>
+        <w:ind w:left="765"/>
+        <w:jc w:val="both"/>
+        <w:rPr>
+          <w:lang w:val="en-CA"/>
+        </w:rPr>
+      </w:pPr>
+      <w:r>
+        <w:rPr>
+          <w:lang w:val="en-CA"/>
+        </w:rPr>
+        <w:lastRenderedPageBreak/>
+        <w:drawing>
+          <wp:inline distT="0" distB="0" distL="0" distR="0" wp14:anchorId="1F93D669" wp14:editId="05953F4F">
+            <wp:extent cx="5334000" cy="4000500"/>
+            <wp:effectExtent l="0" t="0" r="0" b="0"/>
+            <wp:docPr id="8" name="Picture 8"/>
+            <wp:cNvGraphicFramePr>
+              <a:graphicFrameLocks xmlns:a="http://schemas.openxmlformats.org/drawingml/2006/main" noChangeAspect="1"/>
+            </wp:cNvGraphicFramePr>
+            <a:graphic xmlns:a="http://schemas.openxmlformats.org/drawingml/2006/main">
+              <a:graphicData uri="http://schemas.openxmlformats.org/drawingml/2006/picture">
+                <pic:pic xmlns:pic="http://schemas.openxmlformats.org/drawingml/2006/picture">
+                  <pic:nvPicPr>
+                    <pic:cNvPr id="1" name=""/>
+                    <pic:cNvPicPr/>
+                  </pic:nvPicPr>
+                  <pic:blipFill>
+                    <a:blip r:embed="rId11"/>
+                    <a:stretch>
+                      <a:fillRect/>
+                    </a:stretch>
+                  </pic:blipFill>
+                  <pic:spPr>
+                    <a:xfrm>
+                      <a:off x="0" y="0"/>
+                      <a:ext cx="5334000" cy="4000500"/>
+                    </a:xfrm>
+                    <a:prstGeom prst="rect">
+                      <a:avLst/>
+                    </a:prstGeom>
+                  </pic:spPr>
+                </pic:pic>
+              </a:graphicData>
+            </a:graphic>
+          </wp:inline>
+        </w:drawing>
+      </w:r>
     </w:p>
     <w:sectPr>
       <w:pgSz w:w="12240" w:h="15840"/>
@@ -1106,44 +1557,199 @@
 </w:document>
 </file>
 
-<file path=word/comments.xml><?xml version="1.0" encoding="utf-8"?>
-<w:comments xmlns:wpc="http://schemas.microsoft.com/office/word/2010/wordprocessingCanvas" xmlns:cx="http://schemas.microsoft.com/office/drawing/2014/chartex" xmlns:cx1="http://schemas.microsoft.com/office/drawing/2015/9/8/chartex" xmlns:cx2="http://schemas.microsoft.com/office/drawing/2015/10/21/chartex" xmlns:mc="http://schemas.openxmlformats.org/markup-compatibility/2006" xmlns:o="urn:schemas-microsoft-com:office:office" xmlns:r="http://schemas.openxmlformats.org/officeDocument/2006/relationships" xmlns:m="http://schemas.openxmlformats.org/officeDocument/2006/math" xmlns:v="urn:schemas-microsoft-com:vml" xmlns:wp14="http://schemas.microsoft.com/office/word/2010/wordprocessingDrawing" xmlns:wp="http://schemas.openxmlformats.org/drawingml/2006/wordprocessingDrawing" xmlns:w10="urn:schemas-microsoft-com:office:word" xmlns:w="http://schemas.openxmlformats.org/wordprocessingml/2006/main" xmlns:w14="http://schemas.microsoft.com/office/word/2010/wordml" xmlns:w15="http://schemas.microsoft.com/office/word/2012/wordml" xmlns:w16se="http://schemas.microsoft.com/office/word/2015/wordml/symex" xmlns:wpg="http://schemas.microsoft.com/office/word/2010/wordprocessingGroup" xmlns:wpi="http://schemas.microsoft.com/office/word/2010/wordprocessingInk" xmlns:wne="http://schemas.microsoft.com/office/word/2006/wordml" xmlns:wps="http://schemas.microsoft.com/office/word/2010/wordprocessingShape" mc:Ignorable="w14 w15 w16se wp14">
-  <w:comment w:id="0" w:author="Muhammad Taha" w:date="2016-10-18T20:43:00Z" w:initials="MT">
-    <w:p>
-      <w:pPr>
-        <w:pStyle w:val="CommentText"/>
-      </w:pPr>
-      <w:r>
-        <w:rPr>
-          <w:rStyle w:val="CommentReference"/>
-        </w:rPr>
-        <w:annotationRef/>
-      </w:r>
-      <w:proofErr w:type="spellStart"/>
-      <w:r>
-        <w:t>Shorouq</w:t>
-      </w:r>
-      <w:proofErr w:type="spellEnd"/>
-      <w:r>
-        <w:t>!! Can’t figure out how to quantize</w:t>
-      </w:r>
-    </w:p>
-  </w:comment>
-</w:comments>
-</file>
-
-<file path=word/commentsExtended.xml><?xml version="1.0" encoding="utf-8"?>
-<w15:commentsEx xmlns:wpc="http://schemas.microsoft.com/office/word/2010/wordprocessingCanvas" xmlns:cx="http://schemas.microsoft.com/office/drawing/2014/chartex" xmlns:cx1="http://schemas.microsoft.com/office/drawing/2015/9/8/chartex" xmlns:cx2="http://schemas.microsoft.com/office/drawing/2015/10/21/chartex" xmlns:mc="http://schemas.openxmlformats.org/markup-compatibility/2006" xmlns:o="urn:schemas-microsoft-com:office:office" xmlns:r="http://schemas.openxmlformats.org/officeDocument/2006/relationships" xmlns:m="http://schemas.openxmlformats.org/officeDocument/2006/math" xmlns:v="urn:schemas-microsoft-com:vml" xmlns:wp14="http://schemas.microsoft.com/office/word/2010/wordprocessingDrawing" xmlns:wp="http://schemas.openxmlformats.org/drawingml/2006/wordprocessingDrawing" xmlns:w10="urn:schemas-microsoft-com:office:word" xmlns:w="http://schemas.openxmlformats.org/wordprocessingml/2006/main" xmlns:w14="http://schemas.microsoft.com/office/word/2010/wordml" xmlns:w15="http://schemas.microsoft.com/office/word/2012/wordml" xmlns:w16se="http://schemas.microsoft.com/office/word/2015/wordml/symex" xmlns:wpg="http://schemas.microsoft.com/office/word/2010/wordprocessingGroup" xmlns:wpi="http://schemas.microsoft.com/office/word/2010/wordprocessingInk" xmlns:wne="http://schemas.microsoft.com/office/word/2006/wordml" xmlns:wps="http://schemas.microsoft.com/office/word/2010/wordprocessingShape" mc:Ignorable="w14 w15 w16se wp14">
-  <w15:commentEx w15:paraId="7BBE37C1" w15:done="0"/>
-</w15:commentsEx>
-</file>
-
-<file path=word/people.xml><?xml version="1.0" encoding="utf-8"?>
-<w15:people xmlns:wpc="http://schemas.microsoft.com/office/word/2010/wordprocessingCanvas" xmlns:cx="http://schemas.microsoft.com/office/drawing/2014/chartex" xmlns:cx1="http://schemas.microsoft.com/office/drawing/2015/9/8/chartex" xmlns:cx2="http://schemas.microsoft.com/office/drawing/2015/10/21/chartex" xmlns:mc="http://schemas.openxmlformats.org/markup-compatibility/2006" xmlns:o="urn:schemas-microsoft-com:office:office" xmlns:r="http://schemas.openxmlformats.org/officeDocument/2006/relationships" xmlns:m="http://schemas.openxmlformats.org/officeDocument/2006/math" xmlns:v="urn:schemas-microsoft-com:vml" xmlns:wp14="http://schemas.microsoft.com/office/word/2010/wordprocessingDrawing" xmlns:wp="http://schemas.openxmlformats.org/drawingml/2006/wordprocessingDrawing" xmlns:w10="urn:schemas-microsoft-com:office:word" xmlns:w="http://schemas.openxmlformats.org/wordprocessingml/2006/main" xmlns:w14="http://schemas.microsoft.com/office/word/2010/wordml" xmlns:w15="http://schemas.microsoft.com/office/word/2012/wordml" xmlns:w16se="http://schemas.microsoft.com/office/word/2015/wordml/symex" xmlns:wpg="http://schemas.microsoft.com/office/word/2010/wordprocessingGroup" xmlns:wpi="http://schemas.microsoft.com/office/word/2010/wordprocessingInk" xmlns:wne="http://schemas.microsoft.com/office/word/2006/wordml" xmlns:wps="http://schemas.microsoft.com/office/word/2010/wordprocessingShape" mc:Ignorable="w14 w15 w16se wp14">
-  <w15:person w15:author="Muhammad Taha">
-    <w15:presenceInfo w15:providerId="Windows Live" w15:userId="f58b0100cc937b83"/>
-  </w15:person>
-</w15:people>
+<file path=word/numbering.xml><?xml version="1.0" encoding="utf-8"?>
+<w:numbering xmlns:wpc="http://schemas.microsoft.com/office/word/2010/wordprocessingCanvas" xmlns:cx="http://schemas.microsoft.com/office/drawing/2014/chartex" xmlns:cx1="http://schemas.microsoft.com/office/drawing/2015/9/8/chartex" xmlns:cx2="http://schemas.microsoft.com/office/drawing/2015/10/21/chartex" xmlns:cx3="http://schemas.microsoft.com/office/drawing/2016/5/9/chartex" xmlns:cx4="http://schemas.microsoft.com/office/drawing/2016/5/10/chartex" xmlns:cx5="http://schemas.microsoft.com/office/drawing/2016/5/11/chartex" xmlns:mc="http://schemas.openxmlformats.org/markup-compatibility/2006" xmlns:o="urn:schemas-microsoft-com:office:office" xmlns:r="http://schemas.openxmlformats.org/officeDocument/2006/relationships" xmlns:m="http://schemas.openxmlformats.org/officeDocument/2006/math" xmlns:v="urn:schemas-microsoft-com:vml" xmlns:wp14="http://schemas.microsoft.com/office/word/2010/wordprocessingDrawing" xmlns:wp="http://schemas.openxmlformats.org/drawingml/2006/wordprocessingDrawing" xmlns:w10="urn:schemas-microsoft-com:office:word" xmlns:w="http://schemas.openxmlformats.org/wordprocessingml/2006/main" xmlns:w14="http://schemas.microsoft.com/office/word/2010/wordml" xmlns:w15="http://schemas.microsoft.com/office/word/2012/wordml" xmlns:w16se="http://schemas.microsoft.com/office/word/2015/wordml/symex" xmlns:wpg="http://schemas.microsoft.com/office/word/2010/wordprocessingGroup" xmlns:wpi="http://schemas.microsoft.com/office/word/2010/wordprocessingInk" xmlns:wne="http://schemas.microsoft.com/office/word/2006/wordml" xmlns:wps="http://schemas.microsoft.com/office/word/2010/wordprocessingShape" mc:Ignorable="w14 w15 w16se wp14">
+  <w:abstractNum w:abstractNumId="0" w15:restartNumberingAfterBreak="0">
+    <w:nsid w:val="57884AFB"/>
+    <w:multiLevelType w:val="hybridMultilevel"/>
+    <w:tmpl w:val="65B67A12"/>
+    <w:lvl w:ilvl="0" w:tplc="300239AA">
+      <w:start w:val="1"/>
+      <w:numFmt w:val="lowerLetter"/>
+      <w:lvlText w:val="%1)"/>
+      <w:lvlJc w:val="left"/>
+      <w:pPr>
+        <w:ind w:left="765" w:hanging="360"/>
+      </w:pPr>
+      <w:rPr>
+        <w:rFonts w:asciiTheme="minorHAnsi" w:hAnsiTheme="minorHAnsi" w:cstheme="minorHAnsi" w:hint="default"/>
+        <w:color w:val="auto"/>
+        <w:sz w:val="22"/>
+        <w:szCs w:val="22"/>
+      </w:rPr>
+    </w:lvl>
+    <w:lvl w:ilvl="1" w:tplc="10090019" w:tentative="1">
+      <w:start w:val="1"/>
+      <w:numFmt w:val="lowerLetter"/>
+      <w:lvlText w:val="%2."/>
+      <w:lvlJc w:val="left"/>
+      <w:pPr>
+        <w:ind w:left="1440" w:hanging="360"/>
+      </w:pPr>
+    </w:lvl>
+    <w:lvl w:ilvl="2" w:tplc="1009001B" w:tentative="1">
+      <w:start w:val="1"/>
+      <w:numFmt w:val="lowerRoman"/>
+      <w:lvlText w:val="%3."/>
+      <w:lvlJc w:val="right"/>
+      <w:pPr>
+        <w:ind w:left="2160" w:hanging="180"/>
+      </w:pPr>
+    </w:lvl>
+    <w:lvl w:ilvl="3" w:tplc="1009000F" w:tentative="1">
+      <w:start w:val="1"/>
+      <w:numFmt w:val="decimal"/>
+      <w:lvlText w:val="%4."/>
+      <w:lvlJc w:val="left"/>
+      <w:pPr>
+        <w:ind w:left="2880" w:hanging="360"/>
+      </w:pPr>
+    </w:lvl>
+    <w:lvl w:ilvl="4" w:tplc="10090019" w:tentative="1">
+      <w:start w:val="1"/>
+      <w:numFmt w:val="lowerLetter"/>
+      <w:lvlText w:val="%5."/>
+      <w:lvlJc w:val="left"/>
+      <w:pPr>
+        <w:ind w:left="3600" w:hanging="360"/>
+      </w:pPr>
+    </w:lvl>
+    <w:lvl w:ilvl="5" w:tplc="1009001B" w:tentative="1">
+      <w:start w:val="1"/>
+      <w:numFmt w:val="lowerRoman"/>
+      <w:lvlText w:val="%6."/>
+      <w:lvlJc w:val="right"/>
+      <w:pPr>
+        <w:ind w:left="4320" w:hanging="180"/>
+      </w:pPr>
+    </w:lvl>
+    <w:lvl w:ilvl="6" w:tplc="1009000F" w:tentative="1">
+      <w:start w:val="1"/>
+      <w:numFmt w:val="decimal"/>
+      <w:lvlText w:val="%7."/>
+      <w:lvlJc w:val="left"/>
+      <w:pPr>
+        <w:ind w:left="5040" w:hanging="360"/>
+      </w:pPr>
+    </w:lvl>
+    <w:lvl w:ilvl="7" w:tplc="10090019" w:tentative="1">
+      <w:start w:val="1"/>
+      <w:numFmt w:val="lowerLetter"/>
+      <w:lvlText w:val="%8."/>
+      <w:lvlJc w:val="left"/>
+      <w:pPr>
+        <w:ind w:left="5760" w:hanging="360"/>
+      </w:pPr>
+    </w:lvl>
+    <w:lvl w:ilvl="8" w:tplc="1009001B" w:tentative="1">
+      <w:start w:val="1"/>
+      <w:numFmt w:val="lowerRoman"/>
+      <w:lvlText w:val="%9."/>
+      <w:lvlJc w:val="right"/>
+      <w:pPr>
+        <w:ind w:left="6480" w:hanging="180"/>
+      </w:pPr>
+    </w:lvl>
+  </w:abstractNum>
+  <w:abstractNum w:abstractNumId="1" w15:restartNumberingAfterBreak="0">
+    <w:nsid w:val="5B470DE2"/>
+    <w:multiLevelType w:val="hybridMultilevel"/>
+    <w:tmpl w:val="47B4294A"/>
+    <w:lvl w:ilvl="0" w:tplc="300239AA">
+      <w:start w:val="1"/>
+      <w:numFmt w:val="lowerLetter"/>
+      <w:lvlText w:val="%1)"/>
+      <w:lvlJc w:val="left"/>
+      <w:pPr>
+        <w:ind w:left="765" w:hanging="360"/>
+      </w:pPr>
+      <w:rPr>
+        <w:rFonts w:asciiTheme="minorHAnsi" w:hAnsiTheme="minorHAnsi" w:cstheme="minorHAnsi" w:hint="default"/>
+        <w:color w:val="auto"/>
+        <w:sz w:val="22"/>
+        <w:szCs w:val="22"/>
+      </w:rPr>
+    </w:lvl>
+    <w:lvl w:ilvl="1" w:tplc="10090019" w:tentative="1">
+      <w:start w:val="1"/>
+      <w:numFmt w:val="lowerLetter"/>
+      <w:lvlText w:val="%2."/>
+      <w:lvlJc w:val="left"/>
+      <w:pPr>
+        <w:ind w:left="1485" w:hanging="360"/>
+      </w:pPr>
+    </w:lvl>
+    <w:lvl w:ilvl="2" w:tplc="1009001B" w:tentative="1">
+      <w:start w:val="1"/>
+      <w:numFmt w:val="lowerRoman"/>
+      <w:lvlText w:val="%3."/>
+      <w:lvlJc w:val="right"/>
+      <w:pPr>
+        <w:ind w:left="2205" w:hanging="180"/>
+      </w:pPr>
+    </w:lvl>
+    <w:lvl w:ilvl="3" w:tplc="1009000F" w:tentative="1">
+      <w:start w:val="1"/>
+      <w:numFmt w:val="decimal"/>
+      <w:lvlText w:val="%4."/>
+      <w:lvlJc w:val="left"/>
+      <w:pPr>
+        <w:ind w:left="2925" w:hanging="360"/>
+      </w:pPr>
+    </w:lvl>
+    <w:lvl w:ilvl="4" w:tplc="10090019" w:tentative="1">
+      <w:start w:val="1"/>
+      <w:numFmt w:val="lowerLetter"/>
+      <w:lvlText w:val="%5."/>
+      <w:lvlJc w:val="left"/>
+      <w:pPr>
+        <w:ind w:left="3645" w:hanging="360"/>
+      </w:pPr>
+    </w:lvl>
+    <w:lvl w:ilvl="5" w:tplc="1009001B" w:tentative="1">
+      <w:start w:val="1"/>
+      <w:numFmt w:val="lowerRoman"/>
+      <w:lvlText w:val="%6."/>
+      <w:lvlJc w:val="right"/>
+      <w:pPr>
+        <w:ind w:left="4365" w:hanging="180"/>
+      </w:pPr>
+    </w:lvl>
+    <w:lvl w:ilvl="6" w:tplc="1009000F" w:tentative="1">
+      <w:start w:val="1"/>
+      <w:numFmt w:val="decimal"/>
+      <w:lvlText w:val="%7."/>
+      <w:lvlJc w:val="left"/>
+      <w:pPr>
+        <w:ind w:left="5085" w:hanging="360"/>
+      </w:pPr>
+    </w:lvl>
+    <w:lvl w:ilvl="7" w:tplc="10090019" w:tentative="1">
+      <w:start w:val="1"/>
+      <w:numFmt w:val="lowerLetter"/>
+      <w:lvlText w:val="%8."/>
+      <w:lvlJc w:val="left"/>
+      <w:pPr>
+        <w:ind w:left="5805" w:hanging="360"/>
+      </w:pPr>
+    </w:lvl>
+    <w:lvl w:ilvl="8" w:tplc="1009001B" w:tentative="1">
+      <w:start w:val="1"/>
+      <w:numFmt w:val="lowerRoman"/>
+      <w:lvlText w:val="%9."/>
+      <w:lvlJc w:val="right"/>
+      <w:pPr>
+        <w:ind w:left="6525" w:hanging="180"/>
+      </w:pPr>
+    </w:lvl>
+  </w:abstractNum>
+  <w:num w:numId="1">
+    <w:abstractNumId w:val="1"/>
+  </w:num>
+  <w:num w:numId="2">
+    <w:abstractNumId w:val="0"/>
+  </w:num>
+</w:numbering>
 </file>
 
 <file path=word/styles.xml><?xml version="1.0" encoding="utf-8"?>
@@ -1163,7 +1769,7 @@
       </w:pPr>
     </w:pPrDefault>
   </w:docDefaults>
-  <w:latentStyles w:defLockedState="0" w:defUIPriority="99" w:defSemiHidden="0" w:defUnhideWhenUsed="0" w:defQFormat="0" w:count="373">
+  <w:latentStyles w:defLockedState="0" w:defUIPriority="99" w:defSemiHidden="0" w:defUnhideWhenUsed="0" w:defQFormat="0" w:count="374">
     <w:lsdException w:name="Normal" w:uiPriority="0" w:qFormat="1"/>
     <w:lsdException w:name="heading 1" w:uiPriority="9" w:qFormat="1"/>
     <w:lsdException w:name="heading 2" w:semiHidden="1" w:uiPriority="9" w:unhideWhenUsed="1" w:qFormat="1"/>
@@ -1269,7 +1875,6 @@
     <w:lsdException w:name="HTML Sample" w:semiHidden="1" w:unhideWhenUsed="1"/>
     <w:lsdException w:name="HTML Typewriter" w:semiHidden="1" w:unhideWhenUsed="1"/>
     <w:lsdException w:name="HTML Variable" w:semiHidden="1" w:unhideWhenUsed="1"/>
-    <w:lsdException w:name="Normal Table" w:semiHidden="1" w:unhideWhenUsed="1"/>
     <w:lsdException w:name="annotation subject" w:semiHidden="1" w:unhideWhenUsed="1"/>
     <w:lsdException w:name="No List" w:semiHidden="1" w:unhideWhenUsed="1"/>
     <w:lsdException w:name="Outline List 1" w:semiHidden="1" w:unhideWhenUsed="1"/>
@@ -1316,10 +1921,8 @@
     <w:lsdException w:name="Table Subtle 2" w:semiHidden="1" w:unhideWhenUsed="1"/>
     <w:lsdException w:name="Table Web 1" w:semiHidden="1" w:unhideWhenUsed="1"/>
     <w:lsdException w:name="Table Web 2" w:semiHidden="1" w:unhideWhenUsed="1"/>
-    <w:lsdException w:name="Table Web 3" w:semiHidden="1" w:unhideWhenUsed="1"/>
     <w:lsdException w:name="Balloon Text" w:semiHidden="1" w:unhideWhenUsed="1"/>
     <w:lsdException w:name="Table Grid" w:uiPriority="39"/>
-    <w:lsdException w:name="Table Theme" w:semiHidden="1" w:unhideWhenUsed="1"/>
     <w:lsdException w:name="Placeholder Text" w:semiHidden="1"/>
     <w:lsdException w:name="No Spacing" w:uiPriority="1" w:qFormat="1"/>
     <w:lsdException w:name="Light Shading" w:uiPriority="60"/>
@@ -1537,6 +2140,7 @@
     <w:lsdException w:name="List Table 7 Colorful Accent 6" w:uiPriority="52"/>
     <w:lsdException w:name="Mention" w:semiHidden="1" w:unhideWhenUsed="1"/>
     <w:lsdException w:name="Smart Hyperlink" w:semiHidden="1" w:unhideWhenUsed="1"/>
+    <w:lsdException w:name="Hashtag" w:semiHidden="1" w:unhideWhenUsed="1"/>
   </w:latentStyles>
   <w:style w:type="paragraph" w:default="1" w:styleId="Normal">
     <w:name w:val="Normal"/>
@@ -1873,6 +2477,17 @@
       <w:szCs w:val="18"/>
     </w:rPr>
   </w:style>
+  <w:style w:type="paragraph" w:styleId="ListParagraph">
+    <w:name w:val="List Paragraph"/>
+    <w:basedOn w:val="Normal"/>
+    <w:uiPriority w:val="34"/>
+    <w:qFormat/>
+    <w:rsid w:val="00AC5FC8"/>
+    <w:pPr>
+      <w:ind w:left="720"/>
+      <w:contextualSpacing/>
+    </w:pPr>
+  </w:style>
 </w:styles>
 </file>
 

</xml_diff>

<commit_message>
binSolve fixed some issues
</commit_message>
<xml_diff>
--- a/lab2/report.docx
+++ b/lab2/report.docx
@@ -115,21 +115,7 @@
         <w:rPr>
           <w:lang w:val="en-CA"/>
         </w:rPr>
-        <w:t xml:space="preserve">Result was confirmed with </w:t>
-      </w:r>
-      <w:proofErr w:type="spellStart"/>
-      <w:r>
-        <w:rPr>
-          <w:lang w:val="en-CA"/>
-        </w:rPr>
-        <w:t>matlab</w:t>
-      </w:r>
-      <w:proofErr w:type="spellEnd"/>
-      <w:r>
-        <w:rPr>
-          <w:lang w:val="en-CA"/>
-        </w:rPr>
-        <w:t xml:space="preserve"> as well, by looping over the impulse vector and finding the index where the first non-zero value occurs. </w:t>
+        <w:t xml:space="preserve">Result was confirmed with matlab as well, by looping over the impulse vector and finding the index where the first non-zero value occurs. </w:t>
       </w:r>
     </w:p>
     <w:p>
@@ -275,7 +261,6 @@
         </w:rPr>
         <w:t xml:space="preserve">The sound is played backwards by reversing the original sound vector. This is achieved by using the </w:t>
       </w:r>
-      <w:proofErr w:type="spellStart"/>
       <w:r>
         <w:rPr>
           <w:rFonts w:ascii="Courier New" w:hAnsi="Courier New" w:cs="Courier New"/>
@@ -284,7 +269,6 @@
         </w:rPr>
         <w:t>flipud</w:t>
       </w:r>
-      <w:proofErr w:type="spellEnd"/>
       <w:r>
         <w:rPr>
           <w:lang w:val="en-CA"/>
@@ -296,23 +280,7 @@
           <w:rFonts w:cstheme="minorHAnsi"/>
           <w:lang w:val="en-CA"/>
         </w:rPr>
-        <w:t xml:space="preserve">in </w:t>
-      </w:r>
-      <w:proofErr w:type="spellStart"/>
-      <w:r>
-        <w:rPr>
-          <w:rFonts w:cstheme="minorHAnsi"/>
-          <w:lang w:val="en-CA"/>
-        </w:rPr>
-        <w:t>Matlab</w:t>
-      </w:r>
-      <w:proofErr w:type="spellEnd"/>
-      <w:r>
-        <w:rPr>
-          <w:rFonts w:cstheme="minorHAnsi"/>
-          <w:lang w:val="en-CA"/>
-        </w:rPr>
-        <w:t xml:space="preserve">. </w:t>
+        <w:t xml:space="preserve">in Matlab. </w:t>
       </w:r>
       <w:r>
         <w:rPr>
@@ -507,21 +475,7 @@
               <w:rPr>
                 <w:lang w:val="en-CA"/>
               </w:rPr>
-              <w:t xml:space="preserve">The sound is quite </w:t>
-            </w:r>
-            <w:proofErr w:type="gramStart"/>
-            <w:r>
-              <w:rPr>
-                <w:lang w:val="en-CA"/>
-              </w:rPr>
-              <w:t>similar to</w:t>
-            </w:r>
-            <w:proofErr w:type="gramEnd"/>
-            <w:r>
-              <w:rPr>
-                <w:lang w:val="en-CA"/>
-              </w:rPr>
-              <w:t xml:space="preserve"> the original but still </w:t>
+              <w:t xml:space="preserve">The sound is quite similar to the original but still </w:t>
             </w:r>
             <w:r>
               <w:rPr>
@@ -870,21 +824,7 @@
               <w:rPr>
                 <w:lang w:val="en-CA"/>
               </w:rPr>
-              <w:t xml:space="preserve">The sound is very </w:t>
-            </w:r>
-            <w:proofErr w:type="gramStart"/>
-            <w:r>
-              <w:rPr>
-                <w:lang w:val="en-CA"/>
-              </w:rPr>
-              <w:t>similar to</w:t>
-            </w:r>
-            <w:proofErr w:type="gramEnd"/>
-            <w:r>
-              <w:rPr>
-                <w:lang w:val="en-CA"/>
-              </w:rPr>
-              <w:t xml:space="preserve"> the original with some minor losses in the audio</w:t>
+              <w:t>The sound is very similar to the original with some minor losses in the audio</w:t>
             </w:r>
           </w:p>
         </w:tc>
@@ -928,35 +868,7 @@
               <w:rPr>
                 <w:lang w:val="en-CA"/>
               </w:rPr>
-              <w:t xml:space="preserve">This sound is also </w:t>
-            </w:r>
-            <w:proofErr w:type="gramStart"/>
-            <w:r>
-              <w:rPr>
-                <w:lang w:val="en-CA"/>
-              </w:rPr>
-              <w:t>similar to</w:t>
-            </w:r>
-            <w:proofErr w:type="gramEnd"/>
-            <w:r>
-              <w:rPr>
-                <w:lang w:val="en-CA"/>
-              </w:rPr>
-              <w:t xml:space="preserve"> the original, but the signal seems more </w:t>
-            </w:r>
-            <w:proofErr w:type="spellStart"/>
-            <w:r>
-              <w:rPr>
-                <w:lang w:val="en-CA"/>
-              </w:rPr>
-              <w:t>lossy</w:t>
-            </w:r>
-            <w:proofErr w:type="spellEnd"/>
-            <w:r>
-              <w:rPr>
-                <w:lang w:val="en-CA"/>
-              </w:rPr>
-              <w:t xml:space="preserve"> now</w:t>
+              <w:t>This sound is also similar to the original, but the signal seems more lossy now</w:t>
             </w:r>
           </w:p>
         </w:tc>
@@ -1003,21 +915,7 @@
               <w:rPr>
                 <w:lang w:val="en-CA"/>
               </w:rPr>
-              <w:t xml:space="preserve">This sound is more </w:t>
-            </w:r>
-            <w:proofErr w:type="spellStart"/>
-            <w:r>
-              <w:rPr>
-                <w:lang w:val="en-CA"/>
-              </w:rPr>
-              <w:t>lossy</w:t>
-            </w:r>
-            <w:proofErr w:type="spellEnd"/>
-            <w:r>
-              <w:rPr>
-                <w:lang w:val="en-CA"/>
-              </w:rPr>
-              <w:t xml:space="preserve"> than before, with the sound almost resembling a muffled audio</w:t>
+              <w:t>This sound is more lossy than before, with the sound almost resembling a muffled audio</w:t>
             </w:r>
           </w:p>
         </w:tc>
@@ -1749,21 +1647,35 @@
               <w:rFonts w:ascii="Cambria Math" w:hAnsi="Cambria Math"/>
               <w:lang w:val="en-CA"/>
             </w:rPr>
-            <m:t>0a+</m:t>
+            <m:t>1</m:t>
+          </m:r>
+          <m:r>
+            <w:rPr>
+              <w:rFonts w:ascii="Cambria Math" w:hAnsi="Cambria Math"/>
+              <w:lang w:val="en-CA"/>
+            </w:rPr>
+            <m:t>a+</m:t>
           </m:r>
           <m:r>
             <w:rPr>
               <w:rFonts w:ascii="Cambria Math" w:eastAsiaTheme="minorEastAsia" w:hAnsi="Cambria Math"/>
               <w:lang w:val="en-CA"/>
             </w:rPr>
-            <m:t>0b+0c+1d=</m:t>
+            <m:t>0b</m:t>
           </m:r>
           <m:r>
             <w:rPr>
               <w:rFonts w:ascii="Cambria Math" w:eastAsiaTheme="minorEastAsia" w:hAnsi="Cambria Math"/>
               <w:lang w:val="en-CA"/>
             </w:rPr>
-            <m:t>1</m:t>
+            <m:t>+1</m:t>
+          </m:r>
+          <m:r>
+            <w:rPr>
+              <w:rFonts w:ascii="Cambria Math" w:eastAsiaTheme="minorEastAsia" w:hAnsi="Cambria Math"/>
+              <w:lang w:val="en-CA"/>
+            </w:rPr>
+            <m:t>c+1d=1</m:t>
           </m:r>
         </m:oMath>
       </m:oMathPara>
@@ -1786,28 +1698,21 @@
               <w:rFonts w:ascii="Cambria Math" w:hAnsi="Cambria Math"/>
               <w:lang w:val="en-CA"/>
             </w:rPr>
-            <m:t>1a+</m:t>
+            <m:t>1a+1b</m:t>
           </m:r>
           <m:r>
             <w:rPr>
               <w:rFonts w:ascii="Cambria Math" w:hAnsi="Cambria Math"/>
               <w:lang w:val="en-CA"/>
             </w:rPr>
-            <m:t>1</m:t>
+            <m:t>+1</m:t>
           </m:r>
           <m:r>
             <w:rPr>
               <w:rFonts w:ascii="Cambria Math" w:hAnsi="Cambria Math"/>
               <w:lang w:val="en-CA"/>
             </w:rPr>
-            <m:t>b+0c+1d=</m:t>
-          </m:r>
-          <m:r>
-            <w:rPr>
-              <w:rFonts w:ascii="Cambria Math" w:hAnsi="Cambria Math"/>
-              <w:lang w:val="en-CA"/>
-            </w:rPr>
-            <m:t>0</m:t>
+            <m:t>c+1d=0</m:t>
           </m:r>
         </m:oMath>
       </m:oMathPara>
@@ -1831,7 +1736,28 @@
               <w:rFonts w:ascii="Cambria Math" w:hAnsi="Cambria Math"/>
               <w:lang w:val="en-CA"/>
             </w:rPr>
-            <m:t>1a+1b+1c+1d=1</m:t>
+            <m:t>0</m:t>
+          </m:r>
+          <m:r>
+            <w:rPr>
+              <w:rFonts w:ascii="Cambria Math" w:hAnsi="Cambria Math"/>
+              <w:lang w:val="en-CA"/>
+            </w:rPr>
+            <m:t>a+1b+1c</m:t>
+          </m:r>
+          <m:r>
+            <w:rPr>
+              <w:rFonts w:ascii="Cambria Math" w:hAnsi="Cambria Math"/>
+              <w:lang w:val="en-CA"/>
+            </w:rPr>
+            <m:t>+0</m:t>
+          </m:r>
+          <m:r>
+            <w:rPr>
+              <w:rFonts w:ascii="Cambria Math" w:hAnsi="Cambria Math"/>
+              <w:lang w:val="en-CA"/>
+            </w:rPr>
+            <m:t>d=1</m:t>
           </m:r>
         </m:oMath>
       </m:oMathPara>
@@ -1855,38 +1781,81 @@
               <w:rFonts w:ascii="Cambria Math" w:eastAsiaTheme="minorEastAsia" w:hAnsi="Cambria Math"/>
               <w:lang w:val="en-CA"/>
             </w:rPr>
-            <m:t>1a+1b+1c+0d=1</m:t>
+            <m:t>1a+1b+1c+0d</m:t>
+          </m:r>
+          <m:r>
+            <w:rPr>
+              <w:rFonts w:ascii="Cambria Math" w:eastAsiaTheme="minorEastAsia" w:hAnsi="Cambria Math"/>
+              <w:lang w:val="en-CA"/>
+            </w:rPr>
+            <m:t>=0</m:t>
           </m:r>
         </m:oMath>
       </m:oMathPara>
+    </w:p>
+    <w:p>
+      <w:pPr>
+        <w:pStyle w:val="ListParagraph"/>
+        <w:jc w:val="center"/>
+        <w:rPr>
+          <w:rFonts w:eastAsiaTheme="minorEastAsia"/>
+          <w:lang w:val="en-CA"/>
+        </w:rPr>
+      </w:pPr>
+    </w:p>
+    <w:p>
+      <w:pPr>
+        <w:pStyle w:val="ListParagraph"/>
+        <w:rPr>
+          <w:rFonts w:eastAsiaTheme="minorEastAsia"/>
+          <w:lang w:val="en-CA"/>
+        </w:rPr>
+      </w:pPr>
+      <w:r>
+        <w:rPr>
+          <w:rFonts w:eastAsiaTheme="minorEastAsia"/>
+          <w:lang w:val="en-CA"/>
+        </w:rPr>
+        <w:t xml:space="preserve">Solving the above four equations yields the following results in base-10: a = -1, </w:t>
+      </w:r>
+      <w:r>
+        <w:rPr>
+          <w:rFonts w:eastAsiaTheme="minorEastAsia"/>
+          <w:lang w:val="en-CA"/>
+        </w:rPr>
+        <w:t>b = -1, c = 2 and d = 0</w:t>
+      </w:r>
+      <w:r>
+        <w:rPr>
+          <w:rFonts w:eastAsiaTheme="minorEastAsia"/>
+          <w:lang w:val="en-CA"/>
+        </w:rPr>
+        <w:t>. Solving the equations in mod-2 gives the following: a = 1, b = 1, c = 0 and d = 0.</w:t>
+      </w:r>
+    </w:p>
+    <w:p>
+      <w:pPr>
+        <w:pStyle w:val="ListParagraph"/>
+        <w:rPr>
+          <w:rFonts w:eastAsiaTheme="minorEastAsia"/>
+          <w:lang w:val="en-CA"/>
+        </w:rPr>
+      </w:pPr>
+    </w:p>
+    <w:p>
+      <w:pPr>
+        <w:pStyle w:val="ListParagraph"/>
+        <w:numPr>
+          <w:ilvl w:val="0"/>
+          <w:numId w:val="3"/>
+        </w:numPr>
+        <w:rPr>
+          <w:rFonts w:eastAsiaTheme="minorEastAsia"/>
+          <w:lang w:val="en-CA"/>
+        </w:rPr>
+      </w:pPr>
       <w:bookmarkStart w:id="0" w:name="_GoBack"/>
       <w:bookmarkEnd w:id="0"/>
-    </w:p>
-    <w:p>
-      <w:pPr>
-        <w:pStyle w:val="ListParagraph"/>
-        <w:jc w:val="center"/>
-        <w:rPr>
-          <w:rFonts w:eastAsiaTheme="minorEastAsia"/>
-          <w:lang w:val="en-CA"/>
-        </w:rPr>
-      </w:pPr>
-    </w:p>
-    <w:p>
-      <w:pPr>
-        <w:pStyle w:val="ListParagraph"/>
-        <w:rPr>
-          <w:rFonts w:eastAsiaTheme="minorEastAsia"/>
-          <w:lang w:val="en-CA"/>
-        </w:rPr>
-      </w:pPr>
-      <w:r>
-        <w:rPr>
-          <w:rFonts w:eastAsiaTheme="minorEastAsia"/>
-          <w:lang w:val="en-CA"/>
-        </w:rPr>
-        <w:t xml:space="preserve">Solving the above four equations yields the following results in base-10: a = -1, d = 1, </w:t>
-      </w:r>
     </w:p>
     <w:sectPr>
       <w:pgSz w:w="12240" w:h="15840"/>

</xml_diff>

<commit_message>
Im dumbgit add .!
</commit_message>
<xml_diff>
--- a/lab2/report.docx
+++ b/lab2/report.docx
@@ -305,6 +305,8 @@
         </w:rPr>
         <w:t xml:space="preserve"> number of floating operations can be found by analysing the additions, multiplications, subtractions to find codeword. Knowing that we find distance between one codeword and received vector using:</w:t>
       </w:r>
+      <w:bookmarkStart w:id="0" w:name="_GoBack"/>
+      <w:bookmarkEnd w:id="0"/>
     </w:p>
     <w:p>
       <w:pPr>
@@ -4001,7 +4003,7 @@
                                     <w:txbxContent>
                                       <w:p>
                                         <w:r>
-                                          <w:t>- /00</w:t>
+                                          <w:t>- /11</w:t>
                                         </w:r>
                                       </w:p>
                                     </w:txbxContent>
@@ -5446,7 +5448,7 @@
                               <w:txbxContent>
                                 <w:p>
                                   <w:r>
-                                    <w:t>- /00</w:t>
+                                    <w:t>- /11</w:t>
                                   </w:r>
                                 </w:p>
                               </w:txbxContent>
@@ -11267,8 +11269,6 @@
         </w:rPr>
         <w:t xml:space="preserve">This shows the edges at each stage, then the survivors of each stage will be searched, by ADD-COMPARE-STORE step. The survivors of stage one are: </w:t>
       </w:r>
-      <w:bookmarkStart w:id="0" w:name="_GoBack"/>
-      <w:bookmarkEnd w:id="0"/>
     </w:p>
     <w:p>
       <w:pPr>
@@ -13921,6 +13921,45 @@
           <w:lang w:val="en-CA"/>
         </w:rPr>
       </w:pPr>
+      <w:r>
+        <w:rPr>
+          <w:rFonts w:eastAsiaTheme="minorEastAsia"/>
+          <w:lang w:val="en-CA"/>
+        </w:rPr>
+        <w:t xml:space="preserve">This difference occurs when </w:t>
+      </w:r>
+      <w:proofErr w:type="gramStart"/>
+      <w:r>
+        <w:rPr>
+          <w:rFonts w:eastAsiaTheme="minorEastAsia"/>
+          <w:lang w:val="en-CA"/>
+        </w:rPr>
+        <w:t>A</w:t>
+      </w:r>
+      <w:proofErr w:type="gramEnd"/>
+      <w:r>
+        <w:rPr>
+          <w:rFonts w:eastAsiaTheme="minorEastAsia"/>
+          <w:lang w:val="en-CA"/>
+        </w:rPr>
+        <w:t xml:space="preserve"> matrix in base-10 is invertible but in mod-2 it’s not</w:t>
+      </w:r>
+    </w:p>
+    <w:p>
+      <w:pPr>
+        <w:pStyle w:val="ListParagraph"/>
+        <w:rPr>
+          <w:rFonts w:eastAsiaTheme="minorEastAsia"/>
+          <w:lang w:val="en-CA"/>
+        </w:rPr>
+      </w:pPr>
+      <w:r>
+        <w:rPr>
+          <w:rFonts w:eastAsiaTheme="minorEastAsia"/>
+          <w:lang w:val="en-CA"/>
+        </w:rPr>
+        <w:t xml:space="preserve">.  </w:t>
+      </w:r>
     </w:p>
     <w:p>
       <w:pPr>
@@ -14988,7 +15027,6 @@
               <w:rFonts w:ascii="Cambria Math" w:hAnsi="Cambria Math" w:cs="Cambria Math"/>
               <w:lang w:val="en-CA"/>
             </w:rPr>
-            <w:lastRenderedPageBreak/>
             <m:t>y</m:t>
           </m:r>
           <m:d>
@@ -17259,6 +17297,7 @@
           <w:rFonts w:eastAsiaTheme="minorEastAsia"/>
           <w:lang w:val="en-CA"/>
         </w:rPr>
+        <w:lastRenderedPageBreak/>
         <w:t xml:space="preserve">In this case, the impulse response of the system will be 1 for certain frequencies only.  </w:t>
       </w:r>
       <w:r>
@@ -17284,7 +17323,6 @@
               <w:rFonts w:ascii="Cambria Math" w:eastAsiaTheme="minorEastAsia" w:hAnsi="Cambria Math"/>
               <w:lang w:val="en-CA"/>
             </w:rPr>
-            <w:lastRenderedPageBreak/>
             <m:t>h</m:t>
           </m:r>
           <m:d>
@@ -20127,27 +20165,14 @@
       <w:r>
         <w:t xml:space="preserve">Figure </w:t>
       </w:r>
-      <w:r>
-        <w:fldChar w:fldCharType="begin"/>
-      </w:r>
-      <w:r>
-        <w:instrText xml:space="preserve"> SEQ Figure \* ARABIC </w:instrText>
-      </w:r>
-      <w:r>
-        <w:fldChar w:fldCharType="separate"/>
-      </w:r>
-      <w:r>
-        <w:rPr>
-          <w:noProof/>
-        </w:rPr>
-        <w:t>1</w:t>
-      </w:r>
-      <w:r>
-        <w:rPr>
-          <w:noProof/>
-        </w:rPr>
-        <w:fldChar w:fldCharType="end"/>
-      </w:r>
+      <w:fldSimple w:instr=" SEQ Figure \* ARABIC ">
+        <w:r>
+          <w:rPr>
+            <w:noProof/>
+          </w:rPr>
+          <w:t>1</w:t>
+        </w:r>
+      </w:fldSimple>
       <w:r>
         <w:t>: Sine plot</w:t>
       </w:r>
@@ -20236,27 +20261,14 @@
       <w:r>
         <w:t xml:space="preserve">Figure </w:t>
       </w:r>
-      <w:r>
-        <w:fldChar w:fldCharType="begin"/>
-      </w:r>
-      <w:r>
-        <w:instrText xml:space="preserve"> SEQ Figure \* ARABIC </w:instrText>
-      </w:r>
-      <w:r>
-        <w:fldChar w:fldCharType="separate"/>
-      </w:r>
-      <w:r>
-        <w:rPr>
-          <w:noProof/>
-        </w:rPr>
-        <w:t>2</w:t>
-      </w:r>
-      <w:r>
-        <w:rPr>
-          <w:noProof/>
-        </w:rPr>
-        <w:fldChar w:fldCharType="end"/>
-      </w:r>
+      <w:fldSimple w:instr=" SEQ Figure \* ARABIC ">
+        <w:r>
+          <w:rPr>
+            <w:noProof/>
+          </w:rPr>
+          <w:t>2</w:t>
+        </w:r>
+      </w:fldSimple>
       <w:r>
         <w:t>: Sine function in discrete time domain, sample taken at every 0.1 seconds</w:t>
       </w:r>
@@ -20339,27 +20351,14 @@
       <w:r>
         <w:t xml:space="preserve">Figure </w:t>
       </w:r>
-      <w:r>
-        <w:fldChar w:fldCharType="begin"/>
-      </w:r>
-      <w:r>
-        <w:instrText xml:space="preserve"> SEQ Figure \* ARABIC </w:instrText>
-      </w:r>
-      <w:r>
-        <w:fldChar w:fldCharType="separate"/>
-      </w:r>
-      <w:r>
-        <w:rPr>
-          <w:noProof/>
-        </w:rPr>
-        <w:t>3</w:t>
-      </w:r>
-      <w:r>
-        <w:rPr>
-          <w:noProof/>
-        </w:rPr>
-        <w:fldChar w:fldCharType="end"/>
-      </w:r>
+      <w:fldSimple w:instr=" SEQ Figure \* ARABIC ">
+        <w:r>
+          <w:rPr>
+            <w:noProof/>
+          </w:rPr>
+          <w:t>3</w:t>
+        </w:r>
+      </w:fldSimple>
       <w:r>
         <w:t xml:space="preserve">: </w:t>
       </w:r>
@@ -21182,6 +21181,7 @@
   <w:style w:type="character" w:default="1" w:styleId="DefaultParagraphFont">
     <w:name w:val="Default Paragraph Font"/>
     <w:uiPriority w:val="1"/>
+    <w:semiHidden/>
     <w:unhideWhenUsed/>
   </w:style>
   <w:style w:type="table" w:default="1" w:styleId="TableNormal">
@@ -21796,7 +21796,7 @@
 </file>
 
 <file path=customXml/itemProps1.xml><?xml version="1.0" encoding="utf-8"?>
-<ds:datastoreItem xmlns:ds="http://schemas.openxmlformats.org/officeDocument/2006/customXml" ds:itemID="{1A12F03D-3171-4CA4-B189-3A0896388152}">
+<ds:datastoreItem xmlns:ds="http://schemas.openxmlformats.org/officeDocument/2006/customXml" ds:itemID="{D59E57D4-B315-4BCA-8723-B54E3606B748}">
   <ds:schemaRefs>
     <ds:schemaRef ds:uri="http://schemas.openxmlformats.org/officeDocument/2006/bibliography"/>
   </ds:schemaRefs>

</xml_diff>